<commit_message>
Update Sign Language Transcription using AI.docx
</commit_message>
<xml_diff>
--- a/Sign Language Transcription using AI.docx
+++ b/Sign Language Transcription using AI.docx
@@ -1,6 +1,6 @@
 
 <file path=word/document.xml><?xml version="1.0" encoding="utf-8"?>
-<w:document xmlns:wpc="http://schemas.microsoft.com/office/word/2010/wordprocessingCanvas" xmlns:mc="http://schemas.openxmlformats.org/markup-compatibility/2006" xmlns:o="urn:schemas-microsoft-com:office:office" xmlns:r="http://schemas.openxmlformats.org/officeDocument/2006/relationships" xmlns:m="http://schemas.openxmlformats.org/officeDocument/2006/math" xmlns:v="urn:schemas-microsoft-com:vml" xmlns:wp14="http://schemas.microsoft.com/office/word/2010/wordprocessingDrawing" xmlns:wp="http://schemas.openxmlformats.org/drawingml/2006/wordprocessingDrawing" xmlns:w10="urn:schemas-microsoft-com:office:word" xmlns:w="http://schemas.openxmlformats.org/wordprocessingml/2006/main" xmlns:w14="http://schemas.microsoft.com/office/word/2010/wordml" xmlns:wpg="http://schemas.microsoft.com/office/word/2010/wordprocessingGroup" xmlns:wpi="http://schemas.microsoft.com/office/word/2010/wordprocessingInk" xmlns:wne="http://schemas.microsoft.com/office/word/2006/wordml" xmlns:wps="http://schemas.microsoft.com/office/word/2010/wordprocessingShape" mc:Ignorable="w14 wp14">
+<w:document xmlns:wpc="http://schemas.microsoft.com/office/word/2010/wordprocessingCanvas" xmlns:cx="http://schemas.microsoft.com/office/drawing/2014/chartex" xmlns:cx1="http://schemas.microsoft.com/office/drawing/2015/9/8/chartex" xmlns:cx2="http://schemas.microsoft.com/office/drawing/2015/10/21/chartex" xmlns:cx3="http://schemas.microsoft.com/office/drawing/2016/5/9/chartex" xmlns:cx4="http://schemas.microsoft.com/office/drawing/2016/5/10/chartex" xmlns:cx5="http://schemas.microsoft.com/office/drawing/2016/5/11/chartex" xmlns:cx6="http://schemas.microsoft.com/office/drawing/2016/5/12/chartex" xmlns:cx7="http://schemas.microsoft.com/office/drawing/2016/5/13/chartex" xmlns:cx8="http://schemas.microsoft.com/office/drawing/2016/5/14/chartex" xmlns:mc="http://schemas.openxmlformats.org/markup-compatibility/2006" xmlns:aink="http://schemas.microsoft.com/office/drawing/2016/ink" xmlns:am3d="http://schemas.microsoft.com/office/drawing/2017/model3d" xmlns:o="urn:schemas-microsoft-com:office:office" xmlns:r="http://schemas.openxmlformats.org/officeDocument/2006/relationships" xmlns:m="http://schemas.openxmlformats.org/officeDocument/2006/math" xmlns:v="urn:schemas-microsoft-com:vml" xmlns:wp14="http://schemas.microsoft.com/office/word/2010/wordprocessingDrawing" xmlns:wp="http://schemas.openxmlformats.org/drawingml/2006/wordprocessingDrawing" xmlns:w10="urn:schemas-microsoft-com:office:word" xmlns:w="http://schemas.openxmlformats.org/wordprocessingml/2006/main" xmlns:w14="http://schemas.microsoft.com/office/word/2010/wordml" xmlns:w15="http://schemas.microsoft.com/office/word/2012/wordml" xmlns:w16cid="http://schemas.microsoft.com/office/word/2016/wordml/cid" xmlns:w16se="http://schemas.microsoft.com/office/word/2015/wordml/symex" xmlns:wpg="http://schemas.microsoft.com/office/word/2010/wordprocessingGroup" xmlns:wpi="http://schemas.microsoft.com/office/word/2010/wordprocessingInk" xmlns:wne="http://schemas.microsoft.com/office/word/2006/wordml" xmlns:wps="http://schemas.microsoft.com/office/word/2010/wordprocessingShape" mc:Ignorable="w14 w15 w16se w16cid wp14">
   <w:body>
     <w:p>
       <w:pPr>
@@ -48,7 +48,7 @@
                     <pic:cNvPicPr/>
                   </pic:nvPicPr>
                   <pic:blipFill>
-                    <a:blip r:embed="rId8" cstate="print"/>
+                    <a:blip r:embed="rId7" cstate="print"/>
                     <a:stretch>
                       <a:fillRect/>
                     </a:stretch>
@@ -896,14 +896,12 @@
                 <w:sz w:val="24"/>
               </w:rPr>
             </w:pPr>
-            <w:proofErr w:type="spellStart"/>
             <w:r>
               <w:rPr>
                 <w:sz w:val="24"/>
               </w:rPr>
               <w:t>Hamza</w:t>
             </w:r>
-            <w:proofErr w:type="spellEnd"/>
             <w:r>
               <w:rPr>
                 <w:spacing w:val="-2"/>
@@ -927,7 +925,7 @@
                 <w:sz w:val="24"/>
               </w:rPr>
             </w:pPr>
-            <w:hyperlink r:id="rId9">
+            <w:hyperlink r:id="rId8">
               <w:r>
                 <w:rPr>
                   <w:spacing w:val="-2"/>
@@ -1039,7 +1037,7 @@
                 <w:sz w:val="24"/>
               </w:rPr>
             </w:pPr>
-            <w:hyperlink r:id="rId10">
+            <w:hyperlink r:id="rId9">
               <w:r>
                 <w:rPr>
                   <w:spacing w:val="-2"/>
@@ -1115,14 +1113,12 @@
                 <w:sz w:val="24"/>
               </w:rPr>
             </w:pPr>
-            <w:proofErr w:type="spellStart"/>
             <w:r>
               <w:rPr>
                 <w:sz w:val="24"/>
               </w:rPr>
               <w:t>Hammad</w:t>
             </w:r>
-            <w:proofErr w:type="spellEnd"/>
             <w:r>
               <w:rPr>
                 <w:spacing w:val="-3"/>
@@ -1130,7 +1126,6 @@
               </w:rPr>
               <w:t xml:space="preserve"> </w:t>
             </w:r>
-            <w:proofErr w:type="spellStart"/>
             <w:r>
               <w:rPr>
                 <w:spacing w:val="-2"/>
@@ -1138,7 +1133,6 @@
               </w:rPr>
               <w:t>Akhtar</w:t>
             </w:r>
-            <w:proofErr w:type="spellEnd"/>
           </w:p>
         </w:tc>
         <w:tc>
@@ -1155,7 +1149,7 @@
                 <w:sz w:val="24"/>
               </w:rPr>
             </w:pPr>
-            <w:hyperlink r:id="rId11">
+            <w:hyperlink r:id="rId10">
               <w:r>
                 <w:rPr>
                   <w:spacing w:val="-2"/>
@@ -1187,12 +1181,6 @@
         <w:gridCol w:w="9881"/>
       </w:tblGrid>
       <w:tr>
-        <w:tblPrEx>
-          <w:tblCellMar>
-            <w:top w:w="0" w:type="dxa"/>
-            <w:bottom w:w="0" w:type="dxa"/>
-          </w:tblCellMar>
-        </w:tblPrEx>
         <w:trPr>
           <w:trHeight w:val="516"/>
         </w:trPr>
@@ -1220,12 +1208,6 @@
         </w:tc>
       </w:tr>
       <w:tr>
-        <w:tblPrEx>
-          <w:tblCellMar>
-            <w:top w:w="0" w:type="dxa"/>
-            <w:bottom w:w="0" w:type="dxa"/>
-          </w:tblCellMar>
-        </w:tblPrEx>
         <w:trPr>
           <w:gridBefore w:val="1"/>
           <w:wBefore w:w="14" w:type="dxa"/>
@@ -1364,21 +1346,12 @@
                 <w:sz w:val="36"/>
               </w:rPr>
             </w:pPr>
-            <w:proofErr w:type="gramStart"/>
-            <w:r>
-              <w:rPr>
-                <w:rFonts w:ascii="Calibri"/>
-                <w:sz w:val="36"/>
-              </w:rPr>
-              <w:t>the</w:t>
-            </w:r>
-            <w:proofErr w:type="gramEnd"/>
-            <w:r>
-              <w:rPr>
-                <w:rFonts w:ascii="Calibri"/>
-                <w:sz w:val="36"/>
-              </w:rPr>
-              <w:t xml:space="preserve"> intended meaning. The user interface is thoughtfully designed to be intuitive,</w:t>
+            <w:r>
+              <w:rPr>
+                <w:rFonts w:ascii="Calibri"/>
+                <w:sz w:val="36"/>
+              </w:rPr>
+              <w:t>the intended meaning. The user interface is thoughtfully designed to be intuitive,</w:t>
             </w:r>
             <w:r>
               <w:rPr>
@@ -1479,12 +1452,6 @@
         <w:gridCol w:w="9947"/>
       </w:tblGrid>
       <w:tr>
-        <w:tblPrEx>
-          <w:tblCellMar>
-            <w:top w:w="0" w:type="dxa"/>
-            <w:bottom w:w="0" w:type="dxa"/>
-          </w:tblCellMar>
-        </w:tblPrEx>
         <w:trPr>
           <w:gridBefore w:val="1"/>
           <w:wBefore w:w="13" w:type="dxa"/>
@@ -1514,12 +1481,6 @@
         </w:tc>
       </w:tr>
       <w:tr>
-        <w:tblPrEx>
-          <w:tblCellMar>
-            <w:top w:w="0" w:type="dxa"/>
-            <w:bottom w:w="0" w:type="dxa"/>
-          </w:tblCellMar>
-        </w:tblPrEx>
         <w:trPr>
           <w:trHeight w:val="213"/>
         </w:trPr>
@@ -1616,12 +1577,6 @@
         <w:gridCol w:w="13"/>
       </w:tblGrid>
       <w:tr>
-        <w:tblPrEx>
-          <w:tblCellMar>
-            <w:top w:w="0" w:type="dxa"/>
-            <w:bottom w:w="0" w:type="dxa"/>
-          </w:tblCellMar>
-        </w:tblPrEx>
         <w:trPr>
           <w:gridBefore w:val="1"/>
           <w:gridAfter w:val="1"/>
@@ -1653,12 +1608,6 @@
         </w:tc>
       </w:tr>
       <w:tr>
-        <w:tblPrEx>
-          <w:tblCellMar>
-            <w:top w:w="0" w:type="dxa"/>
-            <w:bottom w:w="0" w:type="dxa"/>
-          </w:tblCellMar>
-        </w:tblPrEx>
         <w:trPr>
           <w:trHeight w:val="347"/>
         </w:trPr>
@@ -2047,12 +1996,6 @@
         <w:gridCol w:w="10134"/>
       </w:tblGrid>
       <w:tr>
-        <w:tblPrEx>
-          <w:tblCellMar>
-            <w:top w:w="0" w:type="dxa"/>
-            <w:bottom w:w="0" w:type="dxa"/>
-          </w:tblCellMar>
-        </w:tblPrEx>
         <w:trPr>
           <w:trHeight w:val="444"/>
         </w:trPr>
@@ -2080,12 +2023,6 @@
         </w:tc>
       </w:tr>
       <w:tr>
-        <w:tblPrEx>
-          <w:tblCellMar>
-            <w:top w:w="0" w:type="dxa"/>
-            <w:bottom w:w="0" w:type="dxa"/>
-          </w:tblCellMar>
-        </w:tblPrEx>
         <w:trPr>
           <w:trHeight w:val="444"/>
         </w:trPr>
@@ -2334,12 +2271,6 @@
         <w:gridCol w:w="10067"/>
       </w:tblGrid>
       <w:tr>
-        <w:tblPrEx>
-          <w:tblCellMar>
-            <w:top w:w="0" w:type="dxa"/>
-            <w:bottom w:w="0" w:type="dxa"/>
-          </w:tblCellMar>
-        </w:tblPrEx>
         <w:trPr>
           <w:trHeight w:val="373"/>
         </w:trPr>
@@ -2367,12 +2298,6 @@
         </w:tc>
       </w:tr>
       <w:tr>
-        <w:tblPrEx>
-          <w:tblCellMar>
-            <w:top w:w="0" w:type="dxa"/>
-            <w:bottom w:w="0" w:type="dxa"/>
-          </w:tblCellMar>
-        </w:tblPrEx>
         <w:trPr>
           <w:trHeight w:val="373"/>
         </w:trPr>
@@ -2629,8 +2554,6 @@
           <w:cols w:space="720"/>
         </w:sectPr>
       </w:pPr>
-      <w:bookmarkStart w:id="0" w:name="_GoBack"/>
-      <w:bookmarkEnd w:id="0"/>
     </w:p>
     <w:p>
       <w:pPr>
@@ -2779,7 +2702,7 @@
                 <w:sz w:val="24"/>
               </w:rPr>
             </w:pPr>
-            <w:hyperlink r:id="rId12">
+            <w:hyperlink r:id="rId11">
               <w:proofErr w:type="spellStart"/>
               <w:r>
                 <w:rPr>
@@ -3018,7 +2941,7 @@
               </w:rPr>
               <w:t xml:space="preserve"> </w:t>
             </w:r>
-            <w:hyperlink r:id="rId13">
+            <w:hyperlink r:id="rId12">
               <w:r>
                 <w:rPr>
                   <w:rFonts w:ascii="Calibri Light"/>
@@ -3052,7 +2975,7 @@
                 <w:sz w:val="24"/>
               </w:rPr>
             </w:pPr>
-            <w:hyperlink r:id="rId14">
+            <w:hyperlink r:id="rId13">
               <w:r>
                 <w:rPr>
                   <w:rFonts w:ascii="Calibri Light"/>
@@ -3261,7 +3184,7 @@
               </w:rPr>
               <w:t xml:space="preserve"> </w:t>
             </w:r>
-            <w:hyperlink r:id="rId15">
+            <w:hyperlink r:id="rId14">
               <w:r>
                 <w:rPr>
                   <w:rFonts w:ascii="Calibri Light"/>
@@ -3295,7 +3218,7 @@
                 <w:sz w:val="20"/>
               </w:rPr>
             </w:pPr>
-            <w:hyperlink r:id="rId16">
+            <w:hyperlink r:id="rId15">
               <w:r>
                 <w:rPr>
                   <w:rFonts w:ascii="Arial"/>
@@ -3563,7 +3486,7 @@
               </w:rPr>
               <w:t xml:space="preserve"> </w:t>
             </w:r>
-            <w:hyperlink r:id="rId17">
+            <w:hyperlink r:id="rId16">
               <w:r>
                 <w:rPr>
                   <w:rFonts w:ascii="Arial"/>
@@ -3582,7 +3505,7 @@
               </w:rPr>
               <w:t xml:space="preserve"> </w:t>
             </w:r>
-            <w:hyperlink r:id="rId18">
+            <w:hyperlink r:id="rId17">
               <w:r>
                 <w:rPr>
                   <w:rFonts w:ascii="Arial"/>
@@ -3634,248 +3557,8 @@
                 <w:sz w:val="20"/>
               </w:rPr>
             </w:pPr>
-            <w:hyperlink r:id="rId19">
-              <w:r>
-                <w:rPr>
-                  <w:rFonts w:ascii="Arial"/>
-                  <w:color w:val="0462C1"/>
-                  <w:sz w:val="20"/>
-                  <w:u w:val="single" w:color="0462C1"/>
-                </w:rPr>
-                <w:t>A</w:t>
-              </w:r>
-              <w:r>
-                <w:rPr>
-                  <w:rFonts w:ascii="Arial"/>
-                  <w:color w:val="0462C1"/>
-                  <w:spacing w:val="-8"/>
-                  <w:sz w:val="20"/>
-                  <w:u w:val="single" w:color="0462C1"/>
-                </w:rPr>
-                <w:t xml:space="preserve"> </w:t>
-              </w:r>
-              <w:r>
-                <w:rPr>
-                  <w:rFonts w:ascii="Arial"/>
-                  <w:color w:val="0462C1"/>
-                  <w:sz w:val="20"/>
-                  <w:u w:val="single" w:color="0462C1"/>
-                </w:rPr>
-                <w:t>Survey</w:t>
-              </w:r>
-              <w:r>
-                <w:rPr>
-                  <w:rFonts w:ascii="Arial"/>
-                  <w:color w:val="0462C1"/>
-                  <w:spacing w:val="-9"/>
-                  <w:sz w:val="20"/>
-                  <w:u w:val="single" w:color="0462C1"/>
-                </w:rPr>
-                <w:t xml:space="preserve"> </w:t>
-              </w:r>
-              <w:r>
-                <w:rPr>
-                  <w:rFonts w:ascii="Arial"/>
-                  <w:color w:val="0462C1"/>
-                  <w:sz w:val="20"/>
-                  <w:u w:val="single" w:color="0462C1"/>
-                </w:rPr>
-                <w:t>of</w:t>
-              </w:r>
-              <w:r>
-                <w:rPr>
-                  <w:rFonts w:ascii="Arial"/>
-                  <w:color w:val="0462C1"/>
-                  <w:spacing w:val="-6"/>
-                  <w:sz w:val="20"/>
-                  <w:u w:val="single" w:color="0462C1"/>
-                </w:rPr>
-                <w:t xml:space="preserve"> </w:t>
-              </w:r>
-              <w:r>
-                <w:rPr>
-                  <w:rFonts w:ascii="Arial"/>
-                  <w:color w:val="0462C1"/>
-                  <w:sz w:val="20"/>
-                  <w:u w:val="single" w:color="0462C1"/>
-                </w:rPr>
-                <w:t>Advancements</w:t>
-              </w:r>
-              <w:r>
-                <w:rPr>
-                  <w:rFonts w:ascii="Arial"/>
-                  <w:color w:val="0462C1"/>
-                  <w:spacing w:val="-8"/>
-                  <w:sz w:val="20"/>
-                  <w:u w:val="single" w:color="0462C1"/>
-                </w:rPr>
-                <w:t xml:space="preserve"> </w:t>
-              </w:r>
-              <w:r>
-                <w:rPr>
-                  <w:rFonts w:ascii="Arial"/>
-                  <w:color w:val="0462C1"/>
-                  <w:sz w:val="20"/>
-                  <w:u w:val="single" w:color="0462C1"/>
-                </w:rPr>
-                <w:t>in</w:t>
-              </w:r>
-              <w:r>
-                <w:rPr>
-                  <w:rFonts w:ascii="Arial"/>
-                  <w:color w:val="0462C1"/>
-                  <w:spacing w:val="-7"/>
-                  <w:sz w:val="20"/>
-                  <w:u w:val="single" w:color="0462C1"/>
-                </w:rPr>
-                <w:t xml:space="preserve"> </w:t>
-              </w:r>
-              <w:r>
-                <w:rPr>
-                  <w:rFonts w:ascii="Arial"/>
-                  <w:color w:val="0462C1"/>
-                  <w:sz w:val="20"/>
-                  <w:u w:val="single" w:color="0462C1"/>
-                </w:rPr>
-                <w:t>Real-Time</w:t>
-              </w:r>
-              <w:r>
-                <w:rPr>
-                  <w:rFonts w:ascii="Arial"/>
-                  <w:color w:val="0462C1"/>
-                  <w:spacing w:val="-8"/>
-                  <w:sz w:val="20"/>
-                  <w:u w:val="single" w:color="0462C1"/>
-                </w:rPr>
-                <w:t xml:space="preserve"> </w:t>
-              </w:r>
-              <w:r>
-                <w:rPr>
-                  <w:rFonts w:ascii="Arial"/>
-                  <w:color w:val="0462C1"/>
-                  <w:sz w:val="20"/>
-                  <w:u w:val="single" w:color="0462C1"/>
-                </w:rPr>
-                <w:t>Sign</w:t>
-              </w:r>
-              <w:r>
-                <w:rPr>
-                  <w:rFonts w:ascii="Arial"/>
-                  <w:color w:val="0462C1"/>
-                  <w:spacing w:val="-7"/>
-                  <w:sz w:val="20"/>
-                  <w:u w:val="single" w:color="0462C1"/>
-                </w:rPr>
-                <w:t xml:space="preserve"> </w:t>
-              </w:r>
-              <w:r>
-                <w:rPr>
-                  <w:rFonts w:ascii="Arial"/>
-                  <w:color w:val="0462C1"/>
-                  <w:sz w:val="20"/>
-                  <w:u w:val="single" w:color="0462C1"/>
-                </w:rPr>
-                <w:t>Language</w:t>
-              </w:r>
-              <w:r>
-                <w:rPr>
-                  <w:rFonts w:ascii="Arial"/>
-                  <w:color w:val="0462C1"/>
-                  <w:spacing w:val="-8"/>
-                  <w:sz w:val="20"/>
-                  <w:u w:val="single" w:color="0462C1"/>
-                </w:rPr>
-                <w:t xml:space="preserve"> </w:t>
-              </w:r>
-              <w:r>
-                <w:rPr>
-                  <w:rFonts w:ascii="Arial"/>
-                  <w:color w:val="0462C1"/>
-                  <w:sz w:val="20"/>
-                  <w:u w:val="single" w:color="0462C1"/>
-                </w:rPr>
-                <w:t>Translators:</w:t>
-              </w:r>
-              <w:r>
-                <w:rPr>
-                  <w:rFonts w:ascii="Arial"/>
-                  <w:color w:val="0462C1"/>
-                  <w:spacing w:val="-8"/>
-                  <w:sz w:val="20"/>
-                  <w:u w:val="single" w:color="0462C1"/>
-                </w:rPr>
-                <w:t xml:space="preserve"> </w:t>
-              </w:r>
-              <w:r>
-                <w:rPr>
-                  <w:rFonts w:ascii="Arial"/>
-                  <w:color w:val="0462C1"/>
-                  <w:sz w:val="20"/>
-                  <w:u w:val="single" w:color="0462C1"/>
-                </w:rPr>
-                <w:t>Integration</w:t>
-              </w:r>
-              <w:r>
-                <w:rPr>
-                  <w:rFonts w:ascii="Arial"/>
-                  <w:color w:val="0462C1"/>
-                  <w:spacing w:val="-7"/>
-                  <w:sz w:val="20"/>
-                  <w:u w:val="single" w:color="0462C1"/>
-                </w:rPr>
-                <w:t xml:space="preserve"> </w:t>
-              </w:r>
-              <w:r>
-                <w:rPr>
-                  <w:rFonts w:ascii="Arial"/>
-                  <w:color w:val="0462C1"/>
-                  <w:sz w:val="20"/>
-                  <w:u w:val="single" w:color="0462C1"/>
-                </w:rPr>
-                <w:t>with</w:t>
-              </w:r>
-              <w:r>
-                <w:rPr>
-                  <w:rFonts w:ascii="Arial"/>
-                  <w:color w:val="0462C1"/>
-                  <w:spacing w:val="-6"/>
-                  <w:sz w:val="20"/>
-                  <w:u w:val="single" w:color="0462C1"/>
-                </w:rPr>
-                <w:t xml:space="preserve"> </w:t>
-              </w:r>
-              <w:proofErr w:type="spellStart"/>
-              <w:r>
-                <w:rPr>
-                  <w:rFonts w:ascii="Arial"/>
-                  <w:color w:val="0462C1"/>
-                  <w:sz w:val="20"/>
-                  <w:u w:val="single" w:color="0462C1"/>
-                </w:rPr>
-                <w:t>IoT</w:t>
-              </w:r>
-              <w:proofErr w:type="spellEnd"/>
-              <w:r>
-                <w:rPr>
-                  <w:rFonts w:ascii="Arial"/>
-                  <w:color w:val="0462C1"/>
-                  <w:spacing w:val="-5"/>
-                  <w:sz w:val="20"/>
-                  <w:u w:val="single" w:color="0462C1"/>
-                </w:rPr>
-                <w:t xml:space="preserve"> </w:t>
-              </w:r>
-              <w:r>
-                <w:rPr>
-                  <w:rFonts w:ascii="Arial"/>
-                  <w:color w:val="0462C1"/>
-                  <w:spacing w:val="-2"/>
-                  <w:sz w:val="20"/>
-                  <w:u w:val="single" w:color="0462C1"/>
-                </w:rPr>
-                <w:t>Technology</w:t>
-              </w:r>
-            </w:hyperlink>
+            <w:bookmarkStart w:id="0" w:name="_GoBack"/>
+            <w:bookmarkEnd w:id="0"/>
           </w:p>
         </w:tc>
       </w:tr>
@@ -3891,7 +3574,7 @@
 </file>
 
 <file path=word/endnotes.xml><?xml version="1.0" encoding="utf-8"?>
-<w:endnotes xmlns:wpc="http://schemas.microsoft.com/office/word/2010/wordprocessingCanvas" xmlns:mc="http://schemas.openxmlformats.org/markup-compatibility/2006" xmlns:o="urn:schemas-microsoft-com:office:office" xmlns:r="http://schemas.openxmlformats.org/officeDocument/2006/relationships" xmlns:m="http://schemas.openxmlformats.org/officeDocument/2006/math" xmlns:v="urn:schemas-microsoft-com:vml" xmlns:wp14="http://schemas.microsoft.com/office/word/2010/wordprocessingDrawing" xmlns:wp="http://schemas.openxmlformats.org/drawingml/2006/wordprocessingDrawing" xmlns:w10="urn:schemas-microsoft-com:office:word" xmlns:w="http://schemas.openxmlformats.org/wordprocessingml/2006/main" xmlns:w14="http://schemas.microsoft.com/office/word/2010/wordml" xmlns:wpg="http://schemas.microsoft.com/office/word/2010/wordprocessingGroup" xmlns:wpi="http://schemas.microsoft.com/office/word/2010/wordprocessingInk" xmlns:wne="http://schemas.microsoft.com/office/word/2006/wordml" xmlns:wps="http://schemas.microsoft.com/office/word/2010/wordprocessingShape" mc:Ignorable="w14 wp14">
+<w:endnotes xmlns:wpc="http://schemas.microsoft.com/office/word/2010/wordprocessingCanvas" xmlns:cx="http://schemas.microsoft.com/office/drawing/2014/chartex" xmlns:cx1="http://schemas.microsoft.com/office/drawing/2015/9/8/chartex" xmlns:cx2="http://schemas.microsoft.com/office/drawing/2015/10/21/chartex" xmlns:cx3="http://schemas.microsoft.com/office/drawing/2016/5/9/chartex" xmlns:cx4="http://schemas.microsoft.com/office/drawing/2016/5/10/chartex" xmlns:cx5="http://schemas.microsoft.com/office/drawing/2016/5/11/chartex" xmlns:cx6="http://schemas.microsoft.com/office/drawing/2016/5/12/chartex" xmlns:cx7="http://schemas.microsoft.com/office/drawing/2016/5/13/chartex" xmlns:cx8="http://schemas.microsoft.com/office/drawing/2016/5/14/chartex" xmlns:mc="http://schemas.openxmlformats.org/markup-compatibility/2006" xmlns:aink="http://schemas.microsoft.com/office/drawing/2016/ink" xmlns:am3d="http://schemas.microsoft.com/office/drawing/2017/model3d" xmlns:o="urn:schemas-microsoft-com:office:office" xmlns:r="http://schemas.openxmlformats.org/officeDocument/2006/relationships" xmlns:m="http://schemas.openxmlformats.org/officeDocument/2006/math" xmlns:v="urn:schemas-microsoft-com:vml" xmlns:wp14="http://schemas.microsoft.com/office/word/2010/wordprocessingDrawing" xmlns:wp="http://schemas.openxmlformats.org/drawingml/2006/wordprocessingDrawing" xmlns:w10="urn:schemas-microsoft-com:office:word" xmlns:w="http://schemas.openxmlformats.org/wordprocessingml/2006/main" xmlns:w14="http://schemas.microsoft.com/office/word/2010/wordml" xmlns:w15="http://schemas.microsoft.com/office/word/2012/wordml" xmlns:w16cid="http://schemas.microsoft.com/office/word/2016/wordml/cid" xmlns:w16se="http://schemas.microsoft.com/office/word/2015/wordml/symex" xmlns:wpg="http://schemas.microsoft.com/office/word/2010/wordprocessingGroup" xmlns:wpi="http://schemas.microsoft.com/office/word/2010/wordprocessingInk" xmlns:wne="http://schemas.microsoft.com/office/word/2006/wordml" xmlns:wps="http://schemas.microsoft.com/office/word/2010/wordprocessingShape" mc:Ignorable="w14 w15 w16se w16cid wp14">
   <w:endnote w:type="separator" w:id="-1">
     <w:p>
       <w:r>
@@ -3910,7 +3593,7 @@
 </file>
 
 <file path=word/footnotes.xml><?xml version="1.0" encoding="utf-8"?>
-<w:footnotes xmlns:wpc="http://schemas.microsoft.com/office/word/2010/wordprocessingCanvas" xmlns:mc="http://schemas.openxmlformats.org/markup-compatibility/2006" xmlns:o="urn:schemas-microsoft-com:office:office" xmlns:r="http://schemas.openxmlformats.org/officeDocument/2006/relationships" xmlns:m="http://schemas.openxmlformats.org/officeDocument/2006/math" xmlns:v="urn:schemas-microsoft-com:vml" xmlns:wp14="http://schemas.microsoft.com/office/word/2010/wordprocessingDrawing" xmlns:wp="http://schemas.openxmlformats.org/drawingml/2006/wordprocessingDrawing" xmlns:w10="urn:schemas-microsoft-com:office:word" xmlns:w="http://schemas.openxmlformats.org/wordprocessingml/2006/main" xmlns:w14="http://schemas.microsoft.com/office/word/2010/wordml" xmlns:wpg="http://schemas.microsoft.com/office/word/2010/wordprocessingGroup" xmlns:wpi="http://schemas.microsoft.com/office/word/2010/wordprocessingInk" xmlns:wne="http://schemas.microsoft.com/office/word/2006/wordml" xmlns:wps="http://schemas.microsoft.com/office/word/2010/wordprocessingShape" mc:Ignorable="w14 wp14">
+<w:footnotes xmlns:wpc="http://schemas.microsoft.com/office/word/2010/wordprocessingCanvas" xmlns:cx="http://schemas.microsoft.com/office/drawing/2014/chartex" xmlns:cx1="http://schemas.microsoft.com/office/drawing/2015/9/8/chartex" xmlns:cx2="http://schemas.microsoft.com/office/drawing/2015/10/21/chartex" xmlns:cx3="http://schemas.microsoft.com/office/drawing/2016/5/9/chartex" xmlns:cx4="http://schemas.microsoft.com/office/drawing/2016/5/10/chartex" xmlns:cx5="http://schemas.microsoft.com/office/drawing/2016/5/11/chartex" xmlns:cx6="http://schemas.microsoft.com/office/drawing/2016/5/12/chartex" xmlns:cx7="http://schemas.microsoft.com/office/drawing/2016/5/13/chartex" xmlns:cx8="http://schemas.microsoft.com/office/drawing/2016/5/14/chartex" xmlns:mc="http://schemas.openxmlformats.org/markup-compatibility/2006" xmlns:aink="http://schemas.microsoft.com/office/drawing/2016/ink" xmlns:am3d="http://schemas.microsoft.com/office/drawing/2017/model3d" xmlns:o="urn:schemas-microsoft-com:office:office" xmlns:r="http://schemas.openxmlformats.org/officeDocument/2006/relationships" xmlns:m="http://schemas.openxmlformats.org/officeDocument/2006/math" xmlns:v="urn:schemas-microsoft-com:vml" xmlns:wp14="http://schemas.microsoft.com/office/word/2010/wordprocessingDrawing" xmlns:wp="http://schemas.openxmlformats.org/drawingml/2006/wordprocessingDrawing" xmlns:w10="urn:schemas-microsoft-com:office:word" xmlns:w="http://schemas.openxmlformats.org/wordprocessingml/2006/main" xmlns:w14="http://schemas.microsoft.com/office/word/2010/wordml" xmlns:w15="http://schemas.microsoft.com/office/word/2012/wordml" xmlns:w16cid="http://schemas.microsoft.com/office/word/2016/wordml/cid" xmlns:w16se="http://schemas.microsoft.com/office/word/2015/wordml/symex" xmlns:wpg="http://schemas.microsoft.com/office/word/2010/wordprocessingGroup" xmlns:wpi="http://schemas.microsoft.com/office/word/2010/wordprocessingInk" xmlns:wne="http://schemas.microsoft.com/office/word/2006/wordml" xmlns:wps="http://schemas.microsoft.com/office/word/2010/wordprocessingShape" mc:Ignorable="w14 w15 w16se w16cid wp14">
   <w:footnote w:type="separator" w:id="-1">
     <w:p>
       <w:r>
@@ -3929,8 +3612,8 @@
 </file>
 
 <file path=word/numbering.xml><?xml version="1.0" encoding="utf-8"?>
-<w:numbering xmlns:wpc="http://schemas.microsoft.com/office/word/2010/wordprocessingCanvas" xmlns:mc="http://schemas.openxmlformats.org/markup-compatibility/2006" xmlns:o="urn:schemas-microsoft-com:office:office" xmlns:r="http://schemas.openxmlformats.org/officeDocument/2006/relationships" xmlns:m="http://schemas.openxmlformats.org/officeDocument/2006/math" xmlns:v="urn:schemas-microsoft-com:vml" xmlns:wp14="http://schemas.microsoft.com/office/word/2010/wordprocessingDrawing" xmlns:wp="http://schemas.openxmlformats.org/drawingml/2006/wordprocessingDrawing" xmlns:w10="urn:schemas-microsoft-com:office:word" xmlns:w="http://schemas.openxmlformats.org/wordprocessingml/2006/main" xmlns:w14="http://schemas.microsoft.com/office/word/2010/wordml" xmlns:wpg="http://schemas.microsoft.com/office/word/2010/wordprocessingGroup" xmlns:wpi="http://schemas.microsoft.com/office/word/2010/wordprocessingInk" xmlns:wne="http://schemas.microsoft.com/office/word/2006/wordml" xmlns:wps="http://schemas.microsoft.com/office/word/2010/wordprocessingShape" mc:Ignorable="w14 wp14">
-  <w:abstractNum w:abstractNumId="0">
+<w:numbering xmlns:wpc="http://schemas.microsoft.com/office/word/2010/wordprocessingCanvas" xmlns:cx="http://schemas.microsoft.com/office/drawing/2014/chartex" xmlns:cx1="http://schemas.microsoft.com/office/drawing/2015/9/8/chartex" xmlns:cx2="http://schemas.microsoft.com/office/drawing/2015/10/21/chartex" xmlns:cx3="http://schemas.microsoft.com/office/drawing/2016/5/9/chartex" xmlns:cx4="http://schemas.microsoft.com/office/drawing/2016/5/10/chartex" xmlns:cx5="http://schemas.microsoft.com/office/drawing/2016/5/11/chartex" xmlns:cx6="http://schemas.microsoft.com/office/drawing/2016/5/12/chartex" xmlns:cx7="http://schemas.microsoft.com/office/drawing/2016/5/13/chartex" xmlns:cx8="http://schemas.microsoft.com/office/drawing/2016/5/14/chartex" xmlns:mc="http://schemas.openxmlformats.org/markup-compatibility/2006" xmlns:aink="http://schemas.microsoft.com/office/drawing/2016/ink" xmlns:am3d="http://schemas.microsoft.com/office/drawing/2017/model3d" xmlns:o="urn:schemas-microsoft-com:office:office" xmlns:r="http://schemas.openxmlformats.org/officeDocument/2006/relationships" xmlns:m="http://schemas.openxmlformats.org/officeDocument/2006/math" xmlns:v="urn:schemas-microsoft-com:vml" xmlns:wp14="http://schemas.microsoft.com/office/word/2010/wordprocessingDrawing" xmlns:wp="http://schemas.openxmlformats.org/drawingml/2006/wordprocessingDrawing" xmlns:w10="urn:schemas-microsoft-com:office:word" xmlns:w="http://schemas.openxmlformats.org/wordprocessingml/2006/main" xmlns:w14="http://schemas.microsoft.com/office/word/2010/wordml" xmlns:w15="http://schemas.microsoft.com/office/word/2012/wordml" xmlns:w16cid="http://schemas.microsoft.com/office/word/2016/wordml/cid" xmlns:w16se="http://schemas.microsoft.com/office/word/2015/wordml/symex" xmlns:wpg="http://schemas.microsoft.com/office/word/2010/wordprocessingGroup" xmlns:wpi="http://schemas.microsoft.com/office/word/2010/wordprocessingInk" xmlns:wne="http://schemas.microsoft.com/office/word/2006/wordml" xmlns:wps="http://schemas.microsoft.com/office/word/2010/wordprocessingShape" mc:Ignorable="w14 w15 w16se w16cid wp14">
+  <w:abstractNum w:abstractNumId="0" w15:restartNumberingAfterBreak="0">
     <w:nsid w:val="0BEE5F5A"/>
     <w:multiLevelType w:val="hybridMultilevel"/>
     <w:tmpl w:val="7592D9EC"/>
@@ -4051,7 +3734,7 @@
       </w:rPr>
     </w:lvl>
   </w:abstractNum>
-  <w:abstractNum w:abstractNumId="1">
+  <w:abstractNum w:abstractNumId="1" w15:restartNumberingAfterBreak="0">
     <w:nsid w:val="306F5EC8"/>
     <w:multiLevelType w:val="multilevel"/>
     <w:tmpl w:val="ACFA5D06"/>
@@ -4164,7 +3847,7 @@
       </w:pPr>
     </w:lvl>
   </w:abstractNum>
-  <w:abstractNum w:abstractNumId="2">
+  <w:abstractNum w:abstractNumId="2" w15:restartNumberingAfterBreak="0">
     <w:nsid w:val="41132E3D"/>
     <w:multiLevelType w:val="multilevel"/>
     <w:tmpl w:val="17E4DCC4"/>
@@ -4277,7 +3960,7 @@
       </w:pPr>
     </w:lvl>
   </w:abstractNum>
-  <w:abstractNum w:abstractNumId="3">
+  <w:abstractNum w:abstractNumId="3" w15:restartNumberingAfterBreak="0">
     <w:nsid w:val="76783394"/>
     <w:multiLevelType w:val="multilevel"/>
     <w:tmpl w:val="EBA00D46"/>
@@ -4406,7 +4089,7 @@
 </file>
 
 <file path=word/styles.xml><?xml version="1.0" encoding="utf-8"?>
-<w:styles xmlns:mc="http://schemas.openxmlformats.org/markup-compatibility/2006" xmlns:r="http://schemas.openxmlformats.org/officeDocument/2006/relationships" xmlns:w="http://schemas.openxmlformats.org/wordprocessingml/2006/main" xmlns:w14="http://schemas.microsoft.com/office/word/2010/wordml" mc:Ignorable="w14">
+<w:styles xmlns:mc="http://schemas.openxmlformats.org/markup-compatibility/2006" xmlns:r="http://schemas.openxmlformats.org/officeDocument/2006/relationships" xmlns:w="http://schemas.openxmlformats.org/wordprocessingml/2006/main" xmlns:w14="http://schemas.microsoft.com/office/word/2010/wordml" xmlns:w15="http://schemas.microsoft.com/office/word/2012/wordml" xmlns:w16cid="http://schemas.microsoft.com/office/word/2016/wordml/cid" xmlns:w16se="http://schemas.microsoft.com/office/word/2015/wordml/symex" mc:Ignorable="w14 w15 w16se w16cid">
   <w:docDefaults>
     <w:rPrDefault>
       <w:rPr>
@@ -4424,144 +4107,382 @@
       </w:pPr>
     </w:pPrDefault>
   </w:docDefaults>
-  <w:latentStyles w:defLockedState="0" w:defUIPriority="99" w:defSemiHidden="1" w:defUnhideWhenUsed="1" w:defQFormat="0" w:count="267">
-    <w:lsdException w:name="Normal" w:semiHidden="0" w:uiPriority="0" w:unhideWhenUsed="0" w:qFormat="1"/>
-    <w:lsdException w:name="heading 1" w:semiHidden="0" w:uiPriority="9" w:unhideWhenUsed="0" w:qFormat="1"/>
-    <w:lsdException w:name="heading 2" w:uiPriority="9" w:qFormat="1"/>
-    <w:lsdException w:name="heading 3" w:uiPriority="9" w:qFormat="1"/>
-    <w:lsdException w:name="heading 4" w:uiPriority="9" w:qFormat="1"/>
-    <w:lsdException w:name="heading 5" w:uiPriority="9" w:qFormat="1"/>
-    <w:lsdException w:name="heading 6" w:uiPriority="9" w:qFormat="1"/>
-    <w:lsdException w:name="heading 7" w:uiPriority="9" w:qFormat="1"/>
-    <w:lsdException w:name="heading 8" w:uiPriority="9" w:qFormat="1"/>
-    <w:lsdException w:name="heading 9" w:uiPriority="9" w:qFormat="1"/>
-    <w:lsdException w:name="toc 1" w:uiPriority="39"/>
-    <w:lsdException w:name="toc 2" w:uiPriority="39"/>
-    <w:lsdException w:name="toc 3" w:uiPriority="39"/>
-    <w:lsdException w:name="toc 4" w:uiPriority="39"/>
-    <w:lsdException w:name="toc 5" w:uiPriority="39"/>
-    <w:lsdException w:name="toc 6" w:uiPriority="39"/>
-    <w:lsdException w:name="toc 7" w:uiPriority="39"/>
-    <w:lsdException w:name="toc 8" w:uiPriority="39"/>
-    <w:lsdException w:name="toc 9" w:uiPriority="39"/>
-    <w:lsdException w:name="caption" w:uiPriority="35" w:qFormat="1"/>
-    <w:lsdException w:name="Title" w:semiHidden="0" w:uiPriority="10" w:unhideWhenUsed="0" w:qFormat="1"/>
-    <w:lsdException w:name="Default Paragraph Font" w:uiPriority="1"/>
-    <w:lsdException w:name="Subtitle" w:semiHidden="0" w:uiPriority="11" w:unhideWhenUsed="0" w:qFormat="1"/>
-    <w:lsdException w:name="Strong" w:semiHidden="0" w:uiPriority="22" w:unhideWhenUsed="0" w:qFormat="1"/>
-    <w:lsdException w:name="Emphasis" w:semiHidden="0" w:uiPriority="20" w:unhideWhenUsed="0" w:qFormat="1"/>
-    <w:lsdException w:name="Table Grid" w:semiHidden="0" w:uiPriority="59" w:unhideWhenUsed="0"/>
-    <w:lsdException w:name="Placeholder Text" w:unhideWhenUsed="0"/>
-    <w:lsdException w:name="No Spacing" w:semiHidden="0" w:uiPriority="1" w:unhideWhenUsed="0" w:qFormat="1"/>
-    <w:lsdException w:name="Light Shading" w:semiHidden="0" w:uiPriority="60" w:unhideWhenUsed="0"/>
-    <w:lsdException w:name="Light List" w:semiHidden="0" w:uiPriority="61" w:unhideWhenUsed="0"/>
-    <w:lsdException w:name="Light Grid" w:semiHidden="0" w:uiPriority="62" w:unhideWhenUsed="0"/>
-    <w:lsdException w:name="Medium Shading 1" w:semiHidden="0" w:uiPriority="63" w:unhideWhenUsed="0"/>
-    <w:lsdException w:name="Medium Shading 2" w:semiHidden="0" w:uiPriority="64" w:unhideWhenUsed="0"/>
-    <w:lsdException w:name="Medium List 1" w:semiHidden="0" w:uiPriority="65" w:unhideWhenUsed="0"/>
-    <w:lsdException w:name="Medium List 2" w:semiHidden="0" w:uiPriority="66" w:unhideWhenUsed="0"/>
-    <w:lsdException w:name="Medium Grid 1" w:semiHidden="0" w:uiPriority="67" w:unhideWhenUsed="0"/>
-    <w:lsdException w:name="Medium Grid 2" w:semiHidden="0" w:uiPriority="68" w:unhideWhenUsed="0"/>
-    <w:lsdException w:name="Medium Grid 3" w:semiHidden="0" w:uiPriority="69" w:unhideWhenUsed="0"/>
-    <w:lsdException w:name="Dark List" w:semiHidden="0" w:uiPriority="70" w:unhideWhenUsed="0"/>
-    <w:lsdException w:name="Colorful Shading" w:semiHidden="0" w:uiPriority="71" w:unhideWhenUsed="0"/>
-    <w:lsdException w:name="Colorful List" w:semiHidden="0" w:uiPriority="72" w:unhideWhenUsed="0"/>
-    <w:lsdException w:name="Colorful Grid" w:semiHidden="0" w:uiPriority="73" w:unhideWhenUsed="0"/>
-    <w:lsdException w:name="Light Shading Accent 1" w:semiHidden="0" w:uiPriority="60" w:unhideWhenUsed="0"/>
-    <w:lsdException w:name="Light List Accent 1" w:semiHidden="0" w:uiPriority="61" w:unhideWhenUsed="0"/>
-    <w:lsdException w:name="Light Grid Accent 1" w:semiHidden="0" w:uiPriority="62" w:unhideWhenUsed="0"/>
-    <w:lsdException w:name="Medium Shading 1 Accent 1" w:semiHidden="0" w:uiPriority="63" w:unhideWhenUsed="0"/>
-    <w:lsdException w:name="Medium Shading 2 Accent 1" w:semiHidden="0" w:uiPriority="64" w:unhideWhenUsed="0"/>
-    <w:lsdException w:name="Medium List 1 Accent 1" w:semiHidden="0" w:uiPriority="65" w:unhideWhenUsed="0"/>
-    <w:lsdException w:name="Revision" w:unhideWhenUsed="0"/>
-    <w:lsdException w:name="List Paragraph" w:semiHidden="0" w:uiPriority="34" w:unhideWhenUsed="0" w:qFormat="1"/>
-    <w:lsdException w:name="Quote" w:semiHidden="0" w:uiPriority="29" w:unhideWhenUsed="0" w:qFormat="1"/>
-    <w:lsdException w:name="Intense Quote" w:semiHidden="0" w:uiPriority="30" w:unhideWhenUsed="0" w:qFormat="1"/>
-    <w:lsdException w:name="Medium List 2 Accent 1" w:semiHidden="0" w:uiPriority="66" w:unhideWhenUsed="0"/>
-    <w:lsdException w:name="Medium Grid 1 Accent 1" w:semiHidden="0" w:uiPriority="67" w:unhideWhenUsed="0"/>
-    <w:lsdException w:name="Medium Grid 2 Accent 1" w:semiHidden="0" w:uiPriority="68" w:unhideWhenUsed="0"/>
-    <w:lsdException w:name="Medium Grid 3 Accent 1" w:semiHidden="0" w:uiPriority="69" w:unhideWhenUsed="0"/>
-    <w:lsdException w:name="Dark List Accent 1" w:semiHidden="0" w:uiPriority="70" w:unhideWhenUsed="0"/>
-    <w:lsdException w:name="Colorful Shading Accent 1" w:semiHidden="0" w:uiPriority="71" w:unhideWhenUsed="0"/>
-    <w:lsdException w:name="Colorful List Accent 1" w:semiHidden="0" w:uiPriority="72" w:unhideWhenUsed="0"/>
-    <w:lsdException w:name="Colorful Grid Accent 1" w:semiHidden="0" w:uiPriority="73" w:unhideWhenUsed="0"/>
-    <w:lsdException w:name="Light Shading Accent 2" w:semiHidden="0" w:uiPriority="60" w:unhideWhenUsed="0"/>
-    <w:lsdException w:name="Light List Accent 2" w:semiHidden="0" w:uiPriority="61" w:unhideWhenUsed="0"/>
-    <w:lsdException w:name="Light Grid Accent 2" w:semiHidden="0" w:uiPriority="62" w:unhideWhenUsed="0"/>
-    <w:lsdException w:name="Medium Shading 1 Accent 2" w:semiHidden="0" w:uiPriority="63" w:unhideWhenUsed="0"/>
-    <w:lsdException w:name="Medium Shading 2 Accent 2" w:semiHidden="0" w:uiPriority="64" w:unhideWhenUsed="0"/>
-    <w:lsdException w:name="Medium List 1 Accent 2" w:semiHidden="0" w:uiPriority="65" w:unhideWhenUsed="0"/>
-    <w:lsdException w:name="Medium List 2 Accent 2" w:semiHidden="0" w:uiPriority="66" w:unhideWhenUsed="0"/>
-    <w:lsdException w:name="Medium Grid 1 Accent 2" w:semiHidden="0" w:uiPriority="67" w:unhideWhenUsed="0"/>
-    <w:lsdException w:name="Medium Grid 2 Accent 2" w:semiHidden="0" w:uiPriority="68" w:unhideWhenUsed="0"/>
-    <w:lsdException w:name="Medium Grid 3 Accent 2" w:semiHidden="0" w:uiPriority="69" w:unhideWhenUsed="0"/>
-    <w:lsdException w:name="Dark List Accent 2" w:semiHidden="0" w:uiPriority="70" w:unhideWhenUsed="0"/>
-    <w:lsdException w:name="Colorful Shading Accent 2" w:semiHidden="0" w:uiPriority="71" w:unhideWhenUsed="0"/>
-    <w:lsdException w:name="Colorful List Accent 2" w:semiHidden="0" w:uiPriority="72" w:unhideWhenUsed="0"/>
-    <w:lsdException w:name="Colorful Grid Accent 2" w:semiHidden="0" w:uiPriority="73" w:unhideWhenUsed="0"/>
-    <w:lsdException w:name="Light Shading Accent 3" w:semiHidden="0" w:uiPriority="60" w:unhideWhenUsed="0"/>
-    <w:lsdException w:name="Light List Accent 3" w:semiHidden="0" w:uiPriority="61" w:unhideWhenUsed="0"/>
-    <w:lsdException w:name="Light Grid Accent 3" w:semiHidden="0" w:uiPriority="62" w:unhideWhenUsed="0"/>
-    <w:lsdException w:name="Medium Shading 1 Accent 3" w:semiHidden="0" w:uiPriority="63" w:unhideWhenUsed="0"/>
-    <w:lsdException w:name="Medium Shading 2 Accent 3" w:semiHidden="0" w:uiPriority="64" w:unhideWhenUsed="0"/>
-    <w:lsdException w:name="Medium List 1 Accent 3" w:semiHidden="0" w:uiPriority="65" w:unhideWhenUsed="0"/>
-    <w:lsdException w:name="Medium List 2 Accent 3" w:semiHidden="0" w:uiPriority="66" w:unhideWhenUsed="0"/>
-    <w:lsdException w:name="Medium Grid 1 Accent 3" w:semiHidden="0" w:uiPriority="67" w:unhideWhenUsed="0"/>
-    <w:lsdException w:name="Medium Grid 2 Accent 3" w:semiHidden="0" w:uiPriority="68" w:unhideWhenUsed="0"/>
-    <w:lsdException w:name="Medium Grid 3 Accent 3" w:semiHidden="0" w:uiPriority="69" w:unhideWhenUsed="0"/>
-    <w:lsdException w:name="Dark List Accent 3" w:semiHidden="0" w:uiPriority="70" w:unhideWhenUsed="0"/>
-    <w:lsdException w:name="Colorful Shading Accent 3" w:semiHidden="0" w:uiPriority="71" w:unhideWhenUsed="0"/>
-    <w:lsdException w:name="Colorful List Accent 3" w:semiHidden="0" w:uiPriority="72" w:unhideWhenUsed="0"/>
-    <w:lsdException w:name="Colorful Grid Accent 3" w:semiHidden="0" w:uiPriority="73" w:unhideWhenUsed="0"/>
-    <w:lsdException w:name="Light Shading Accent 4" w:semiHidden="0" w:uiPriority="60" w:unhideWhenUsed="0"/>
-    <w:lsdException w:name="Light List Accent 4" w:semiHidden="0" w:uiPriority="61" w:unhideWhenUsed="0"/>
-    <w:lsdException w:name="Light Grid Accent 4" w:semiHidden="0" w:uiPriority="62" w:unhideWhenUsed="0"/>
-    <w:lsdException w:name="Medium Shading 1 Accent 4" w:semiHidden="0" w:uiPriority="63" w:unhideWhenUsed="0"/>
-    <w:lsdException w:name="Medium Shading 2 Accent 4" w:semiHidden="0" w:uiPriority="64" w:unhideWhenUsed="0"/>
-    <w:lsdException w:name="Medium List 1 Accent 4" w:semiHidden="0" w:uiPriority="65" w:unhideWhenUsed="0"/>
-    <w:lsdException w:name="Medium List 2 Accent 4" w:semiHidden="0" w:uiPriority="66" w:unhideWhenUsed="0"/>
-    <w:lsdException w:name="Medium Grid 1 Accent 4" w:semiHidden="0" w:uiPriority="67" w:unhideWhenUsed="0"/>
-    <w:lsdException w:name="Medium Grid 2 Accent 4" w:semiHidden="0" w:uiPriority="68" w:unhideWhenUsed="0"/>
-    <w:lsdException w:name="Medium Grid 3 Accent 4" w:semiHidden="0" w:uiPriority="69" w:unhideWhenUsed="0"/>
-    <w:lsdException w:name="Dark List Accent 4" w:semiHidden="0" w:uiPriority="70" w:unhideWhenUsed="0"/>
-    <w:lsdException w:name="Colorful Shading Accent 4" w:semiHidden="0" w:uiPriority="71" w:unhideWhenUsed="0"/>
-    <w:lsdException w:name="Colorful List Accent 4" w:semiHidden="0" w:uiPriority="72" w:unhideWhenUsed="0"/>
-    <w:lsdException w:name="Colorful Grid Accent 4" w:semiHidden="0" w:uiPriority="73" w:unhideWhenUsed="0"/>
-    <w:lsdException w:name="Light Shading Accent 5" w:semiHidden="0" w:uiPriority="60" w:unhideWhenUsed="0"/>
-    <w:lsdException w:name="Light List Accent 5" w:semiHidden="0" w:uiPriority="61" w:unhideWhenUsed="0"/>
-    <w:lsdException w:name="Light Grid Accent 5" w:semiHidden="0" w:uiPriority="62" w:unhideWhenUsed="0"/>
-    <w:lsdException w:name="Medium Shading 1 Accent 5" w:semiHidden="0" w:uiPriority="63" w:unhideWhenUsed="0"/>
-    <w:lsdException w:name="Medium Shading 2 Accent 5" w:semiHidden="0" w:uiPriority="64" w:unhideWhenUsed="0"/>
-    <w:lsdException w:name="Medium List 1 Accent 5" w:semiHidden="0" w:uiPriority="65" w:unhideWhenUsed="0"/>
-    <w:lsdException w:name="Medium List 2 Accent 5" w:semiHidden="0" w:uiPriority="66" w:unhideWhenUsed="0"/>
-    <w:lsdException w:name="Medium Grid 1 Accent 5" w:semiHidden="0" w:uiPriority="67" w:unhideWhenUsed="0"/>
-    <w:lsdException w:name="Medium Grid 2 Accent 5" w:semiHidden="0" w:uiPriority="68" w:unhideWhenUsed="0"/>
-    <w:lsdException w:name="Medium Grid 3 Accent 5" w:semiHidden="0" w:uiPriority="69" w:unhideWhenUsed="0"/>
-    <w:lsdException w:name="Dark List Accent 5" w:semiHidden="0" w:uiPriority="70" w:unhideWhenUsed="0"/>
-    <w:lsdException w:name="Colorful Shading Accent 5" w:semiHidden="0" w:uiPriority="71" w:unhideWhenUsed="0"/>
-    <w:lsdException w:name="Colorful List Accent 5" w:semiHidden="0" w:uiPriority="72" w:unhideWhenUsed="0"/>
-    <w:lsdException w:name="Colorful Grid Accent 5" w:semiHidden="0" w:uiPriority="73" w:unhideWhenUsed="0"/>
-    <w:lsdException w:name="Light Shading Accent 6" w:semiHidden="0" w:uiPriority="60" w:unhideWhenUsed="0"/>
-    <w:lsdException w:name="Light List Accent 6" w:semiHidden="0" w:uiPriority="61" w:unhideWhenUsed="0"/>
-    <w:lsdException w:name="Light Grid Accent 6" w:semiHidden="0" w:uiPriority="62" w:unhideWhenUsed="0"/>
-    <w:lsdException w:name="Medium Shading 1 Accent 6" w:semiHidden="0" w:uiPriority="63" w:unhideWhenUsed="0"/>
-    <w:lsdException w:name="Medium Shading 2 Accent 6" w:semiHidden="0" w:uiPriority="64" w:unhideWhenUsed="0"/>
-    <w:lsdException w:name="Medium List 1 Accent 6" w:semiHidden="0" w:uiPriority="65" w:unhideWhenUsed="0"/>
-    <w:lsdException w:name="Medium List 2 Accent 6" w:semiHidden="0" w:uiPriority="66" w:unhideWhenUsed="0"/>
-    <w:lsdException w:name="Medium Grid 1 Accent 6" w:semiHidden="0" w:uiPriority="67" w:unhideWhenUsed="0"/>
-    <w:lsdException w:name="Medium Grid 2 Accent 6" w:semiHidden="0" w:uiPriority="68" w:unhideWhenUsed="0"/>
-    <w:lsdException w:name="Medium Grid 3 Accent 6" w:semiHidden="0" w:uiPriority="69" w:unhideWhenUsed="0"/>
-    <w:lsdException w:name="Dark List Accent 6" w:semiHidden="0" w:uiPriority="70" w:unhideWhenUsed="0"/>
-    <w:lsdException w:name="Colorful Shading Accent 6" w:semiHidden="0" w:uiPriority="71" w:unhideWhenUsed="0"/>
-    <w:lsdException w:name="Colorful List Accent 6" w:semiHidden="0" w:uiPriority="72" w:unhideWhenUsed="0"/>
-    <w:lsdException w:name="Colorful Grid Accent 6" w:semiHidden="0" w:uiPriority="73" w:unhideWhenUsed="0"/>
-    <w:lsdException w:name="Subtle Emphasis" w:semiHidden="0" w:uiPriority="19" w:unhideWhenUsed="0" w:qFormat="1"/>
-    <w:lsdException w:name="Intense Emphasis" w:semiHidden="0" w:uiPriority="21" w:unhideWhenUsed="0" w:qFormat="1"/>
-    <w:lsdException w:name="Subtle Reference" w:semiHidden="0" w:uiPriority="31" w:unhideWhenUsed="0" w:qFormat="1"/>
-    <w:lsdException w:name="Intense Reference" w:semiHidden="0" w:uiPriority="32" w:unhideWhenUsed="0" w:qFormat="1"/>
-    <w:lsdException w:name="Book Title" w:semiHidden="0" w:uiPriority="33" w:unhideWhenUsed="0" w:qFormat="1"/>
-    <w:lsdException w:name="Bibliography" w:uiPriority="37"/>
-    <w:lsdException w:name="TOC Heading" w:uiPriority="39" w:qFormat="1"/>
+  <w:latentStyles w:defLockedState="0" w:defUIPriority="99" w:defSemiHidden="0" w:defUnhideWhenUsed="0" w:defQFormat="0" w:count="375">
+    <w:lsdException w:name="Normal" w:uiPriority="0" w:qFormat="1"/>
+    <w:lsdException w:name="heading 1" w:uiPriority="9" w:qFormat="1"/>
+    <w:lsdException w:name="heading 2" w:semiHidden="1" w:uiPriority="9" w:unhideWhenUsed="1" w:qFormat="1"/>
+    <w:lsdException w:name="heading 3" w:semiHidden="1" w:uiPriority="9" w:unhideWhenUsed="1" w:qFormat="1"/>
+    <w:lsdException w:name="heading 4" w:semiHidden="1" w:uiPriority="9" w:unhideWhenUsed="1" w:qFormat="1"/>
+    <w:lsdException w:name="heading 5" w:semiHidden="1" w:uiPriority="9" w:unhideWhenUsed="1" w:qFormat="1"/>
+    <w:lsdException w:name="heading 6" w:semiHidden="1" w:uiPriority="9" w:unhideWhenUsed="1" w:qFormat="1"/>
+    <w:lsdException w:name="heading 7" w:semiHidden="1" w:uiPriority="9" w:unhideWhenUsed="1" w:qFormat="1"/>
+    <w:lsdException w:name="heading 8" w:semiHidden="1" w:uiPriority="9" w:unhideWhenUsed="1" w:qFormat="1"/>
+    <w:lsdException w:name="heading 9" w:semiHidden="1" w:uiPriority="9" w:unhideWhenUsed="1" w:qFormat="1"/>
+    <w:lsdException w:name="index 1" w:semiHidden="1" w:unhideWhenUsed="1"/>
+    <w:lsdException w:name="index 2" w:semiHidden="1" w:unhideWhenUsed="1"/>
+    <w:lsdException w:name="index 3" w:semiHidden="1" w:unhideWhenUsed="1"/>
+    <w:lsdException w:name="index 4" w:semiHidden="1" w:unhideWhenUsed="1"/>
+    <w:lsdException w:name="index 5" w:semiHidden="1" w:unhideWhenUsed="1"/>
+    <w:lsdException w:name="index 6" w:semiHidden="1" w:unhideWhenUsed="1"/>
+    <w:lsdException w:name="index 7" w:semiHidden="1" w:unhideWhenUsed="1"/>
+    <w:lsdException w:name="index 8" w:semiHidden="1" w:unhideWhenUsed="1"/>
+    <w:lsdException w:name="index 9" w:semiHidden="1" w:unhideWhenUsed="1"/>
+    <w:lsdException w:name="toc 1" w:semiHidden="1" w:uiPriority="39" w:unhideWhenUsed="1"/>
+    <w:lsdException w:name="toc 2" w:semiHidden="1" w:uiPriority="39" w:unhideWhenUsed="1"/>
+    <w:lsdException w:name="toc 3" w:semiHidden="1" w:uiPriority="39" w:unhideWhenUsed="1"/>
+    <w:lsdException w:name="toc 4" w:semiHidden="1" w:uiPriority="39" w:unhideWhenUsed="1"/>
+    <w:lsdException w:name="toc 5" w:semiHidden="1" w:uiPriority="39" w:unhideWhenUsed="1"/>
+    <w:lsdException w:name="toc 6" w:semiHidden="1" w:uiPriority="39" w:unhideWhenUsed="1"/>
+    <w:lsdException w:name="toc 7" w:semiHidden="1" w:uiPriority="39" w:unhideWhenUsed="1"/>
+    <w:lsdException w:name="toc 8" w:semiHidden="1" w:uiPriority="39" w:unhideWhenUsed="1"/>
+    <w:lsdException w:name="toc 9" w:semiHidden="1" w:uiPriority="39" w:unhideWhenUsed="1"/>
+    <w:lsdException w:name="Normal Indent" w:semiHidden="1" w:unhideWhenUsed="1"/>
+    <w:lsdException w:name="footnote text" w:semiHidden="1" w:unhideWhenUsed="1"/>
+    <w:lsdException w:name="annotation text" w:semiHidden="1" w:unhideWhenUsed="1"/>
+    <w:lsdException w:name="header" w:semiHidden="1" w:unhideWhenUsed="1"/>
+    <w:lsdException w:name="footer" w:semiHidden="1" w:unhideWhenUsed="1"/>
+    <w:lsdException w:name="index heading" w:semiHidden="1" w:unhideWhenUsed="1"/>
+    <w:lsdException w:name="caption" w:semiHidden="1" w:uiPriority="35" w:unhideWhenUsed="1" w:qFormat="1"/>
+    <w:lsdException w:name="table of figures" w:semiHidden="1" w:unhideWhenUsed="1"/>
+    <w:lsdException w:name="envelope address" w:semiHidden="1" w:unhideWhenUsed="1"/>
+    <w:lsdException w:name="envelope return" w:semiHidden="1" w:unhideWhenUsed="1"/>
+    <w:lsdException w:name="footnote reference" w:semiHidden="1" w:unhideWhenUsed="1"/>
+    <w:lsdException w:name="annotation reference" w:semiHidden="1" w:unhideWhenUsed="1"/>
+    <w:lsdException w:name="line number" w:semiHidden="1" w:unhideWhenUsed="1"/>
+    <w:lsdException w:name="page number" w:semiHidden="1" w:unhideWhenUsed="1"/>
+    <w:lsdException w:name="endnote reference" w:semiHidden="1" w:unhideWhenUsed="1"/>
+    <w:lsdException w:name="endnote text" w:semiHidden="1" w:unhideWhenUsed="1"/>
+    <w:lsdException w:name="table of authorities" w:semiHidden="1" w:unhideWhenUsed="1"/>
+    <w:lsdException w:name="macro" w:semiHidden="1" w:unhideWhenUsed="1"/>
+    <w:lsdException w:name="toa heading" w:semiHidden="1" w:unhideWhenUsed="1"/>
+    <w:lsdException w:name="List" w:semiHidden="1" w:unhideWhenUsed="1"/>
+    <w:lsdException w:name="List Bullet" w:semiHidden="1" w:unhideWhenUsed="1"/>
+    <w:lsdException w:name="List Number" w:semiHidden="1" w:unhideWhenUsed="1"/>
+    <w:lsdException w:name="List 2" w:semiHidden="1" w:unhideWhenUsed="1"/>
+    <w:lsdException w:name="List 3" w:semiHidden="1" w:unhideWhenUsed="1"/>
+    <w:lsdException w:name="List 4" w:semiHidden="1" w:unhideWhenUsed="1"/>
+    <w:lsdException w:name="List 5" w:semiHidden="1" w:unhideWhenUsed="1"/>
+    <w:lsdException w:name="List Bullet 2" w:semiHidden="1" w:unhideWhenUsed="1"/>
+    <w:lsdException w:name="List Bullet 3" w:semiHidden="1" w:unhideWhenUsed="1"/>
+    <w:lsdException w:name="List Bullet 4" w:semiHidden="1" w:unhideWhenUsed="1"/>
+    <w:lsdException w:name="List Bullet 5" w:semiHidden="1" w:unhideWhenUsed="1"/>
+    <w:lsdException w:name="List Number 2" w:semiHidden="1" w:unhideWhenUsed="1"/>
+    <w:lsdException w:name="List Number 3" w:semiHidden="1" w:unhideWhenUsed="1"/>
+    <w:lsdException w:name="List Number 4" w:semiHidden="1" w:unhideWhenUsed="1"/>
+    <w:lsdException w:name="List Number 5" w:semiHidden="1" w:unhideWhenUsed="1"/>
+    <w:lsdException w:name="Title" w:uiPriority="10" w:qFormat="1"/>
+    <w:lsdException w:name="Closing" w:semiHidden="1" w:unhideWhenUsed="1"/>
+    <w:lsdException w:name="Signature" w:semiHidden="1" w:unhideWhenUsed="1"/>
+    <w:lsdException w:name="Default Paragraph Font" w:semiHidden="1" w:uiPriority="1" w:unhideWhenUsed="1"/>
+    <w:lsdException w:name="Body Text" w:semiHidden="1" w:unhideWhenUsed="1"/>
+    <w:lsdException w:name="Body Text Indent" w:semiHidden="1" w:unhideWhenUsed="1"/>
+    <w:lsdException w:name="List Continue" w:semiHidden="1" w:unhideWhenUsed="1"/>
+    <w:lsdException w:name="List Continue 2" w:semiHidden="1" w:unhideWhenUsed="1"/>
+    <w:lsdException w:name="List Continue 3" w:semiHidden="1" w:unhideWhenUsed="1"/>
+    <w:lsdException w:name="List Continue 4" w:semiHidden="1" w:unhideWhenUsed="1"/>
+    <w:lsdException w:name="List Continue 5" w:semiHidden="1" w:unhideWhenUsed="1"/>
+    <w:lsdException w:name="Message Header" w:semiHidden="1" w:unhideWhenUsed="1"/>
+    <w:lsdException w:name="Subtitle" w:uiPriority="11" w:qFormat="1"/>
+    <w:lsdException w:name="Salutation" w:semiHidden="1" w:unhideWhenUsed="1"/>
+    <w:lsdException w:name="Date" w:semiHidden="1" w:unhideWhenUsed="1"/>
+    <w:lsdException w:name="Body Text First Indent" w:semiHidden="1" w:unhideWhenUsed="1"/>
+    <w:lsdException w:name="Body Text First Indent 2" w:semiHidden="1" w:unhideWhenUsed="1"/>
+    <w:lsdException w:name="Note Heading" w:semiHidden="1" w:unhideWhenUsed="1"/>
+    <w:lsdException w:name="Body Text 2" w:semiHidden="1" w:unhideWhenUsed="1"/>
+    <w:lsdException w:name="Body Text 3" w:semiHidden="1" w:unhideWhenUsed="1"/>
+    <w:lsdException w:name="Body Text Indent 2" w:semiHidden="1" w:unhideWhenUsed="1"/>
+    <w:lsdException w:name="Body Text Indent 3" w:semiHidden="1" w:unhideWhenUsed="1"/>
+    <w:lsdException w:name="Block Text" w:semiHidden="1" w:unhideWhenUsed="1"/>
+    <w:lsdException w:name="Hyperlink" w:semiHidden="1" w:unhideWhenUsed="1"/>
+    <w:lsdException w:name="FollowedHyperlink" w:semiHidden="1" w:unhideWhenUsed="1"/>
+    <w:lsdException w:name="Strong" w:uiPriority="22" w:qFormat="1"/>
+    <w:lsdException w:name="Emphasis" w:uiPriority="20" w:qFormat="1"/>
+    <w:lsdException w:name="Document Map" w:semiHidden="1" w:unhideWhenUsed="1"/>
+    <w:lsdException w:name="Plain Text" w:semiHidden="1" w:unhideWhenUsed="1"/>
+    <w:lsdException w:name="E-mail Signature" w:semiHidden="1" w:unhideWhenUsed="1"/>
+    <w:lsdException w:name="HTML Top of Form" w:semiHidden="1" w:unhideWhenUsed="1"/>
+    <w:lsdException w:name="HTML Bottom of Form" w:semiHidden="1" w:unhideWhenUsed="1"/>
+    <w:lsdException w:name="Normal (Web)" w:semiHidden="1" w:unhideWhenUsed="1"/>
+    <w:lsdException w:name="HTML Acronym" w:semiHidden="1" w:unhideWhenUsed="1"/>
+    <w:lsdException w:name="HTML Address" w:semiHidden="1" w:unhideWhenUsed="1"/>
+    <w:lsdException w:name="HTML Cite" w:semiHidden="1" w:unhideWhenUsed="1"/>
+    <w:lsdException w:name="HTML Code" w:semiHidden="1" w:unhideWhenUsed="1"/>
+    <w:lsdException w:name="HTML Definition" w:semiHidden="1" w:unhideWhenUsed="1"/>
+    <w:lsdException w:name="HTML Keyboard" w:semiHidden="1" w:unhideWhenUsed="1"/>
+    <w:lsdException w:name="HTML Preformatted" w:semiHidden="1" w:unhideWhenUsed="1"/>
+    <w:lsdException w:name="HTML Sample" w:semiHidden="1" w:unhideWhenUsed="1"/>
+    <w:lsdException w:name="HTML Typewriter" w:semiHidden="1" w:unhideWhenUsed="1"/>
+    <w:lsdException w:name="HTML Variable" w:semiHidden="1" w:unhideWhenUsed="1"/>
+    <w:lsdException w:name="Normal Table" w:semiHidden="1" w:unhideWhenUsed="1"/>
+    <w:lsdException w:name="annotation subject" w:semiHidden="1" w:unhideWhenUsed="1"/>
+    <w:lsdException w:name="No List" w:semiHidden="1" w:unhideWhenUsed="1"/>
+    <w:lsdException w:name="Outline List 1" w:semiHidden="1" w:unhideWhenUsed="1"/>
+    <w:lsdException w:name="Outline List 2" w:semiHidden="1" w:unhideWhenUsed="1"/>
+    <w:lsdException w:name="Outline List 3" w:semiHidden="1" w:unhideWhenUsed="1"/>
+    <w:lsdException w:name="Table Simple 1" w:semiHidden="1" w:unhideWhenUsed="1"/>
+    <w:lsdException w:name="Table Simple 2" w:semiHidden="1" w:unhideWhenUsed="1"/>
+    <w:lsdException w:name="Table Simple 3" w:semiHidden="1" w:unhideWhenUsed="1"/>
+    <w:lsdException w:name="Table Classic 1" w:semiHidden="1" w:unhideWhenUsed="1"/>
+    <w:lsdException w:name="Table Classic 2" w:semiHidden="1" w:unhideWhenUsed="1"/>
+    <w:lsdException w:name="Table Classic 3" w:semiHidden="1" w:unhideWhenUsed="1"/>
+    <w:lsdException w:name="Table Classic 4" w:semiHidden="1" w:unhideWhenUsed="1"/>
+    <w:lsdException w:name="Table Colorful 1" w:semiHidden="1" w:unhideWhenUsed="1"/>
+    <w:lsdException w:name="Table Colorful 2" w:semiHidden="1" w:unhideWhenUsed="1"/>
+    <w:lsdException w:name="Table Colorful 3" w:semiHidden="1" w:unhideWhenUsed="1"/>
+    <w:lsdException w:name="Table Columns 1" w:semiHidden="1" w:unhideWhenUsed="1"/>
+    <w:lsdException w:name="Table Columns 2" w:semiHidden="1" w:unhideWhenUsed="1"/>
+    <w:lsdException w:name="Table Columns 3" w:semiHidden="1" w:unhideWhenUsed="1"/>
+    <w:lsdException w:name="Table Columns 4" w:semiHidden="1" w:unhideWhenUsed="1"/>
+    <w:lsdException w:name="Table Columns 5" w:semiHidden="1" w:unhideWhenUsed="1"/>
+    <w:lsdException w:name="Table Grid 1" w:semiHidden="1" w:unhideWhenUsed="1"/>
+    <w:lsdException w:name="Table Grid 2" w:semiHidden="1" w:unhideWhenUsed="1"/>
+    <w:lsdException w:name="Table Grid 3" w:semiHidden="1" w:unhideWhenUsed="1"/>
+    <w:lsdException w:name="Table Grid 4" w:semiHidden="1" w:unhideWhenUsed="1"/>
+    <w:lsdException w:name="Table Grid 5" w:semiHidden="1" w:unhideWhenUsed="1"/>
+    <w:lsdException w:name="Table Grid 6" w:semiHidden="1" w:unhideWhenUsed="1"/>
+    <w:lsdException w:name="Table Grid 7" w:semiHidden="1" w:unhideWhenUsed="1"/>
+    <w:lsdException w:name="Table Grid 8" w:semiHidden="1" w:unhideWhenUsed="1"/>
+    <w:lsdException w:name="Table List 1" w:semiHidden="1" w:unhideWhenUsed="1"/>
+    <w:lsdException w:name="Table List 2" w:semiHidden="1" w:unhideWhenUsed="1"/>
+    <w:lsdException w:name="Table List 3" w:semiHidden="1" w:unhideWhenUsed="1"/>
+    <w:lsdException w:name="Table List 4" w:semiHidden="1" w:unhideWhenUsed="1"/>
+    <w:lsdException w:name="Table List 5" w:semiHidden="1" w:unhideWhenUsed="1"/>
+    <w:lsdException w:name="Table List 6" w:semiHidden="1" w:unhideWhenUsed="1"/>
+    <w:lsdException w:name="Table List 7" w:semiHidden="1" w:unhideWhenUsed="1"/>
+    <w:lsdException w:name="Table List 8" w:semiHidden="1" w:unhideWhenUsed="1"/>
+    <w:lsdException w:name="Table 3D effects 1" w:semiHidden="1" w:unhideWhenUsed="1"/>
+    <w:lsdException w:name="Table 3D effects 2" w:semiHidden="1" w:unhideWhenUsed="1"/>
+    <w:lsdException w:name="Table 3D effects 3" w:semiHidden="1" w:unhideWhenUsed="1"/>
+    <w:lsdException w:name="Table Contemporary" w:semiHidden="1" w:unhideWhenUsed="1"/>
+    <w:lsdException w:name="Table Elegant" w:semiHidden="1" w:unhideWhenUsed="1"/>
+    <w:lsdException w:name="Table Professional" w:semiHidden="1" w:unhideWhenUsed="1"/>
+    <w:lsdException w:name="Table Subtle 1" w:semiHidden="1" w:unhideWhenUsed="1"/>
+    <w:lsdException w:name="Table Subtle 2" w:semiHidden="1" w:unhideWhenUsed="1"/>
+    <w:lsdException w:name="Table Web 1" w:semiHidden="1" w:unhideWhenUsed="1"/>
+    <w:lsdException w:name="Table Web 2" w:semiHidden="1" w:unhideWhenUsed="1"/>
+    <w:lsdException w:name="Table Web 3" w:semiHidden="1" w:unhideWhenUsed="1"/>
+    <w:lsdException w:name="Balloon Text" w:semiHidden="1" w:unhideWhenUsed="1"/>
+    <w:lsdException w:name="Table Grid" w:semiHidden="1" w:uiPriority="59" w:unhideWhenUsed="1"/>
+    <w:lsdException w:name="Table Theme" w:semiHidden="1" w:unhideWhenUsed="1"/>
+    <w:lsdException w:name="Placeholder Text" w:semiHidden="1"/>
+    <w:lsdException w:name="No Spacing" w:uiPriority="1" w:qFormat="1"/>
+    <w:lsdException w:name="Light Shading" w:uiPriority="60"/>
+    <w:lsdException w:name="Light List" w:uiPriority="61"/>
+    <w:lsdException w:name="Light Grid" w:uiPriority="62"/>
+    <w:lsdException w:name="Medium Shading 1" w:uiPriority="63"/>
+    <w:lsdException w:name="Medium Shading 2" w:uiPriority="64"/>
+    <w:lsdException w:name="Medium List 1" w:uiPriority="65"/>
+    <w:lsdException w:name="Medium List 2" w:uiPriority="66"/>
+    <w:lsdException w:name="Medium Grid 1" w:uiPriority="67"/>
+    <w:lsdException w:name="Medium Grid 2" w:uiPriority="68"/>
+    <w:lsdException w:name="Medium Grid 3" w:uiPriority="69"/>
+    <w:lsdException w:name="Dark List" w:uiPriority="70"/>
+    <w:lsdException w:name="Colorful Shading" w:uiPriority="71"/>
+    <w:lsdException w:name="Colorful List" w:uiPriority="72"/>
+    <w:lsdException w:name="Colorful Grid" w:uiPriority="73"/>
+    <w:lsdException w:name="Light Shading Accent 1" w:uiPriority="60"/>
+    <w:lsdException w:name="Light List Accent 1" w:uiPriority="61"/>
+    <w:lsdException w:name="Light Grid Accent 1" w:uiPriority="62"/>
+    <w:lsdException w:name="Medium Shading 1 Accent 1" w:uiPriority="63"/>
+    <w:lsdException w:name="Medium Shading 2 Accent 1" w:uiPriority="64"/>
+    <w:lsdException w:name="Medium List 1 Accent 1" w:uiPriority="65"/>
+    <w:lsdException w:name="Revision" w:semiHidden="1"/>
+    <w:lsdException w:name="List Paragraph" w:uiPriority="34" w:qFormat="1"/>
+    <w:lsdException w:name="Quote" w:uiPriority="29" w:qFormat="1"/>
+    <w:lsdException w:name="Intense Quote" w:uiPriority="30" w:qFormat="1"/>
+    <w:lsdException w:name="Medium List 2 Accent 1" w:uiPriority="66"/>
+    <w:lsdException w:name="Medium Grid 1 Accent 1" w:uiPriority="67"/>
+    <w:lsdException w:name="Medium Grid 2 Accent 1" w:uiPriority="68"/>
+    <w:lsdException w:name="Medium Grid 3 Accent 1" w:uiPriority="69"/>
+    <w:lsdException w:name="Dark List Accent 1" w:uiPriority="70"/>
+    <w:lsdException w:name="Colorful Shading Accent 1" w:uiPriority="71"/>
+    <w:lsdException w:name="Colorful List Accent 1" w:uiPriority="72"/>
+    <w:lsdException w:name="Colorful Grid Accent 1" w:uiPriority="73"/>
+    <w:lsdException w:name="Light Shading Accent 2" w:uiPriority="60"/>
+    <w:lsdException w:name="Light List Accent 2" w:uiPriority="61"/>
+    <w:lsdException w:name="Light Grid Accent 2" w:uiPriority="62"/>
+    <w:lsdException w:name="Medium Shading 1 Accent 2" w:uiPriority="63"/>
+    <w:lsdException w:name="Medium Shading 2 Accent 2" w:uiPriority="64"/>
+    <w:lsdException w:name="Medium List 1 Accent 2" w:uiPriority="65"/>
+    <w:lsdException w:name="Medium List 2 Accent 2" w:uiPriority="66"/>
+    <w:lsdException w:name="Medium Grid 1 Accent 2" w:uiPriority="67"/>
+    <w:lsdException w:name="Medium Grid 2 Accent 2" w:uiPriority="68"/>
+    <w:lsdException w:name="Medium Grid 3 Accent 2" w:uiPriority="69"/>
+    <w:lsdException w:name="Dark List Accent 2" w:uiPriority="70"/>
+    <w:lsdException w:name="Colorful Shading Accent 2" w:uiPriority="71"/>
+    <w:lsdException w:name="Colorful List Accent 2" w:uiPriority="72"/>
+    <w:lsdException w:name="Colorful Grid Accent 2" w:uiPriority="73"/>
+    <w:lsdException w:name="Light Shading Accent 3" w:uiPriority="60"/>
+    <w:lsdException w:name="Light List Accent 3" w:uiPriority="61"/>
+    <w:lsdException w:name="Light Grid Accent 3" w:uiPriority="62"/>
+    <w:lsdException w:name="Medium Shading 1 Accent 3" w:uiPriority="63"/>
+    <w:lsdException w:name="Medium Shading 2 Accent 3" w:uiPriority="64"/>
+    <w:lsdException w:name="Medium List 1 Accent 3" w:uiPriority="65"/>
+    <w:lsdException w:name="Medium List 2 Accent 3" w:uiPriority="66"/>
+    <w:lsdException w:name="Medium Grid 1 Accent 3" w:uiPriority="67"/>
+    <w:lsdException w:name="Medium Grid 2 Accent 3" w:uiPriority="68"/>
+    <w:lsdException w:name="Medium Grid 3 Accent 3" w:uiPriority="69"/>
+    <w:lsdException w:name="Dark List Accent 3" w:uiPriority="70"/>
+    <w:lsdException w:name="Colorful Shading Accent 3" w:uiPriority="71"/>
+    <w:lsdException w:name="Colorful List Accent 3" w:uiPriority="72"/>
+    <w:lsdException w:name="Colorful Grid Accent 3" w:uiPriority="73"/>
+    <w:lsdException w:name="Light Shading Accent 4" w:uiPriority="60"/>
+    <w:lsdException w:name="Light List Accent 4" w:uiPriority="61"/>
+    <w:lsdException w:name="Light Grid Accent 4" w:uiPriority="62"/>
+    <w:lsdException w:name="Medium Shading 1 Accent 4" w:uiPriority="63"/>
+    <w:lsdException w:name="Medium Shading 2 Accent 4" w:uiPriority="64"/>
+    <w:lsdException w:name="Medium List 1 Accent 4" w:uiPriority="65"/>
+    <w:lsdException w:name="Medium List 2 Accent 4" w:uiPriority="66"/>
+    <w:lsdException w:name="Medium Grid 1 Accent 4" w:uiPriority="67"/>
+    <w:lsdException w:name="Medium Grid 2 Accent 4" w:uiPriority="68"/>
+    <w:lsdException w:name="Medium Grid 3 Accent 4" w:uiPriority="69"/>
+    <w:lsdException w:name="Dark List Accent 4" w:uiPriority="70"/>
+    <w:lsdException w:name="Colorful Shading Accent 4" w:uiPriority="71"/>
+    <w:lsdException w:name="Colorful List Accent 4" w:uiPriority="72"/>
+    <w:lsdException w:name="Colorful Grid Accent 4" w:uiPriority="73"/>
+    <w:lsdException w:name="Light Shading Accent 5" w:uiPriority="60"/>
+    <w:lsdException w:name="Light List Accent 5" w:uiPriority="61"/>
+    <w:lsdException w:name="Light Grid Accent 5" w:uiPriority="62"/>
+    <w:lsdException w:name="Medium Shading 1 Accent 5" w:uiPriority="63"/>
+    <w:lsdException w:name="Medium Shading 2 Accent 5" w:uiPriority="64"/>
+    <w:lsdException w:name="Medium List 1 Accent 5" w:uiPriority="65"/>
+    <w:lsdException w:name="Medium List 2 Accent 5" w:uiPriority="66"/>
+    <w:lsdException w:name="Medium Grid 1 Accent 5" w:uiPriority="67"/>
+    <w:lsdException w:name="Medium Grid 2 Accent 5" w:uiPriority="68"/>
+    <w:lsdException w:name="Medium Grid 3 Accent 5" w:uiPriority="69"/>
+    <w:lsdException w:name="Dark List Accent 5" w:uiPriority="70"/>
+    <w:lsdException w:name="Colorful Shading Accent 5" w:uiPriority="71"/>
+    <w:lsdException w:name="Colorful List Accent 5" w:uiPriority="72"/>
+    <w:lsdException w:name="Colorful Grid Accent 5" w:uiPriority="73"/>
+    <w:lsdException w:name="Light Shading Accent 6" w:uiPriority="60"/>
+    <w:lsdException w:name="Light List Accent 6" w:uiPriority="61"/>
+    <w:lsdException w:name="Light Grid Accent 6" w:uiPriority="62"/>
+    <w:lsdException w:name="Medium Shading 1 Accent 6" w:uiPriority="63"/>
+    <w:lsdException w:name="Medium Shading 2 Accent 6" w:uiPriority="64"/>
+    <w:lsdException w:name="Medium List 1 Accent 6" w:uiPriority="65"/>
+    <w:lsdException w:name="Medium List 2 Accent 6" w:uiPriority="66"/>
+    <w:lsdException w:name="Medium Grid 1 Accent 6" w:uiPriority="67"/>
+    <w:lsdException w:name="Medium Grid 2 Accent 6" w:uiPriority="68"/>
+    <w:lsdException w:name="Medium Grid 3 Accent 6" w:uiPriority="69"/>
+    <w:lsdException w:name="Dark List Accent 6" w:uiPriority="70"/>
+    <w:lsdException w:name="Colorful Shading Accent 6" w:uiPriority="71"/>
+    <w:lsdException w:name="Colorful List Accent 6" w:uiPriority="72"/>
+    <w:lsdException w:name="Colorful Grid Accent 6" w:uiPriority="73"/>
+    <w:lsdException w:name="Subtle Emphasis" w:uiPriority="19" w:qFormat="1"/>
+    <w:lsdException w:name="Intense Emphasis" w:uiPriority="21" w:qFormat="1"/>
+    <w:lsdException w:name="Subtle Reference" w:uiPriority="31" w:qFormat="1"/>
+    <w:lsdException w:name="Intense Reference" w:uiPriority="32" w:qFormat="1"/>
+    <w:lsdException w:name="Book Title" w:uiPriority="33" w:qFormat="1"/>
+    <w:lsdException w:name="Bibliography" w:semiHidden="1" w:uiPriority="37" w:unhideWhenUsed="1"/>
+    <w:lsdException w:name="TOC Heading" w:semiHidden="1" w:uiPriority="39" w:unhideWhenUsed="1" w:qFormat="1"/>
+    <w:lsdException w:name="Plain Table 1" w:uiPriority="41"/>
+    <w:lsdException w:name="Plain Table 2" w:uiPriority="42"/>
+    <w:lsdException w:name="Plain Table 3" w:uiPriority="43"/>
+    <w:lsdException w:name="Plain Table 4" w:uiPriority="44"/>
+    <w:lsdException w:name="Plain Table 5" w:uiPriority="45"/>
+    <w:lsdException w:name="Grid Table Light" w:uiPriority="40"/>
+    <w:lsdException w:name="Grid Table 1 Light" w:uiPriority="46"/>
+    <w:lsdException w:name="Grid Table 2" w:uiPriority="47"/>
+    <w:lsdException w:name="Grid Table 3" w:uiPriority="48"/>
+    <w:lsdException w:name="Grid Table 4" w:uiPriority="49"/>
+    <w:lsdException w:name="Grid Table 5 Dark" w:uiPriority="50"/>
+    <w:lsdException w:name="Grid Table 6 Colorful" w:uiPriority="51"/>
+    <w:lsdException w:name="Grid Table 7 Colorful" w:uiPriority="52"/>
+    <w:lsdException w:name="Grid Table 1 Light Accent 1" w:uiPriority="46"/>
+    <w:lsdException w:name="Grid Table 2 Accent 1" w:uiPriority="47"/>
+    <w:lsdException w:name="Grid Table 3 Accent 1" w:uiPriority="48"/>
+    <w:lsdException w:name="Grid Table 4 Accent 1" w:uiPriority="49"/>
+    <w:lsdException w:name="Grid Table 5 Dark Accent 1" w:uiPriority="50"/>
+    <w:lsdException w:name="Grid Table 6 Colorful Accent 1" w:uiPriority="51"/>
+    <w:lsdException w:name="Grid Table 7 Colorful Accent 1" w:uiPriority="52"/>
+    <w:lsdException w:name="Grid Table 1 Light Accent 2" w:uiPriority="46"/>
+    <w:lsdException w:name="Grid Table 2 Accent 2" w:uiPriority="47"/>
+    <w:lsdException w:name="Grid Table 3 Accent 2" w:uiPriority="48"/>
+    <w:lsdException w:name="Grid Table 4 Accent 2" w:uiPriority="49"/>
+    <w:lsdException w:name="Grid Table 5 Dark Accent 2" w:uiPriority="50"/>
+    <w:lsdException w:name="Grid Table 6 Colorful Accent 2" w:uiPriority="51"/>
+    <w:lsdException w:name="Grid Table 7 Colorful Accent 2" w:uiPriority="52"/>
+    <w:lsdException w:name="Grid Table 1 Light Accent 3" w:uiPriority="46"/>
+    <w:lsdException w:name="Grid Table 2 Accent 3" w:uiPriority="47"/>
+    <w:lsdException w:name="Grid Table 3 Accent 3" w:uiPriority="48"/>
+    <w:lsdException w:name="Grid Table 4 Accent 3" w:uiPriority="49"/>
+    <w:lsdException w:name="Grid Table 5 Dark Accent 3" w:uiPriority="50"/>
+    <w:lsdException w:name="Grid Table 6 Colorful Accent 3" w:uiPriority="51"/>
+    <w:lsdException w:name="Grid Table 7 Colorful Accent 3" w:uiPriority="52"/>
+    <w:lsdException w:name="Grid Table 1 Light Accent 4" w:uiPriority="46"/>
+    <w:lsdException w:name="Grid Table 2 Accent 4" w:uiPriority="47"/>
+    <w:lsdException w:name="Grid Table 3 Accent 4" w:uiPriority="48"/>
+    <w:lsdException w:name="Grid Table 4 Accent 4" w:uiPriority="49"/>
+    <w:lsdException w:name="Grid Table 5 Dark Accent 4" w:uiPriority="50"/>
+    <w:lsdException w:name="Grid Table 6 Colorful Accent 4" w:uiPriority="51"/>
+    <w:lsdException w:name="Grid Table 7 Colorful Accent 4" w:uiPriority="52"/>
+    <w:lsdException w:name="Grid Table 1 Light Accent 5" w:uiPriority="46"/>
+    <w:lsdException w:name="Grid Table 2 Accent 5" w:uiPriority="47"/>
+    <w:lsdException w:name="Grid Table 3 Accent 5" w:uiPriority="48"/>
+    <w:lsdException w:name="Grid Table 4 Accent 5" w:uiPriority="49"/>
+    <w:lsdException w:name="Grid Table 5 Dark Accent 5" w:uiPriority="50"/>
+    <w:lsdException w:name="Grid Table 6 Colorful Accent 5" w:uiPriority="51"/>
+    <w:lsdException w:name="Grid Table 7 Colorful Accent 5" w:uiPriority="52"/>
+    <w:lsdException w:name="Grid Table 1 Light Accent 6" w:uiPriority="46"/>
+    <w:lsdException w:name="Grid Table 2 Accent 6" w:uiPriority="47"/>
+    <w:lsdException w:name="Grid Table 3 Accent 6" w:uiPriority="48"/>
+    <w:lsdException w:name="Grid Table 4 Accent 6" w:uiPriority="49"/>
+    <w:lsdException w:name="Grid Table 5 Dark Accent 6" w:uiPriority="50"/>
+    <w:lsdException w:name="Grid Table 6 Colorful Accent 6" w:uiPriority="51"/>
+    <w:lsdException w:name="Grid Table 7 Colorful Accent 6" w:uiPriority="52"/>
+    <w:lsdException w:name="List Table 1 Light" w:uiPriority="46"/>
+    <w:lsdException w:name="List Table 2" w:uiPriority="47"/>
+    <w:lsdException w:name="List Table 3" w:uiPriority="48"/>
+    <w:lsdException w:name="List Table 4" w:uiPriority="49"/>
+    <w:lsdException w:name="List Table 5 Dark" w:uiPriority="50"/>
+    <w:lsdException w:name="List Table 6 Colorful" w:uiPriority="51"/>
+    <w:lsdException w:name="List Table 7 Colorful" w:uiPriority="52"/>
+    <w:lsdException w:name="List Table 1 Light Accent 1" w:uiPriority="46"/>
+    <w:lsdException w:name="List Table 2 Accent 1" w:uiPriority="47"/>
+    <w:lsdException w:name="List Table 3 Accent 1" w:uiPriority="48"/>
+    <w:lsdException w:name="List Table 4 Accent 1" w:uiPriority="49"/>
+    <w:lsdException w:name="List Table 5 Dark Accent 1" w:uiPriority="50"/>
+    <w:lsdException w:name="List Table 6 Colorful Accent 1" w:uiPriority="51"/>
+    <w:lsdException w:name="List Table 7 Colorful Accent 1" w:uiPriority="52"/>
+    <w:lsdException w:name="List Table 1 Light Accent 2" w:uiPriority="46"/>
+    <w:lsdException w:name="List Table 2 Accent 2" w:uiPriority="47"/>
+    <w:lsdException w:name="List Table 3 Accent 2" w:uiPriority="48"/>
+    <w:lsdException w:name="List Table 4 Accent 2" w:uiPriority="49"/>
+    <w:lsdException w:name="List Table 5 Dark Accent 2" w:uiPriority="50"/>
+    <w:lsdException w:name="List Table 6 Colorful Accent 2" w:uiPriority="51"/>
+    <w:lsdException w:name="List Table 7 Colorful Accent 2" w:uiPriority="52"/>
+    <w:lsdException w:name="List Table 1 Light Accent 3" w:uiPriority="46"/>
+    <w:lsdException w:name="List Table 2 Accent 3" w:uiPriority="47"/>
+    <w:lsdException w:name="List Table 3 Accent 3" w:uiPriority="48"/>
+    <w:lsdException w:name="List Table 4 Accent 3" w:uiPriority="49"/>
+    <w:lsdException w:name="List Table 5 Dark Accent 3" w:uiPriority="50"/>
+    <w:lsdException w:name="List Table 6 Colorful Accent 3" w:uiPriority="51"/>
+    <w:lsdException w:name="List Table 7 Colorful Accent 3" w:uiPriority="52"/>
+    <w:lsdException w:name="List Table 1 Light Accent 4" w:uiPriority="46"/>
+    <w:lsdException w:name="List Table 2 Accent 4" w:uiPriority="47"/>
+    <w:lsdException w:name="List Table 3 Accent 4" w:uiPriority="48"/>
+    <w:lsdException w:name="List Table 4 Accent 4" w:uiPriority="49"/>
+    <w:lsdException w:name="List Table 5 Dark Accent 4" w:uiPriority="50"/>
+    <w:lsdException w:name="List Table 6 Colorful Accent 4" w:uiPriority="51"/>
+    <w:lsdException w:name="List Table 7 Colorful Accent 4" w:uiPriority="52"/>
+    <w:lsdException w:name="List Table 1 Light Accent 5" w:uiPriority="46"/>
+    <w:lsdException w:name="List Table 2 Accent 5" w:uiPriority="47"/>
+    <w:lsdException w:name="List Table 3 Accent 5" w:uiPriority="48"/>
+    <w:lsdException w:name="List Table 4 Accent 5" w:uiPriority="49"/>
+    <w:lsdException w:name="List Table 5 Dark Accent 5" w:uiPriority="50"/>
+    <w:lsdException w:name="List Table 6 Colorful Accent 5" w:uiPriority="51"/>
+    <w:lsdException w:name="List Table 7 Colorful Accent 5" w:uiPriority="52"/>
+    <w:lsdException w:name="List Table 1 Light Accent 6" w:uiPriority="46"/>
+    <w:lsdException w:name="List Table 2 Accent 6" w:uiPriority="47"/>
+    <w:lsdException w:name="List Table 3 Accent 6" w:uiPriority="48"/>
+    <w:lsdException w:name="List Table 4 Accent 6" w:uiPriority="49"/>
+    <w:lsdException w:name="List Table 5 Dark Accent 6" w:uiPriority="50"/>
+    <w:lsdException w:name="List Table 6 Colorful Accent 6" w:uiPriority="51"/>
+    <w:lsdException w:name="List Table 7 Colorful Accent 6" w:uiPriority="52"/>
+    <w:lsdException w:name="Mention" w:semiHidden="1" w:unhideWhenUsed="1"/>
+    <w:lsdException w:name="Smart Hyperlink" w:semiHidden="1" w:unhideWhenUsed="1"/>
+    <w:lsdException w:name="Hashtag" w:semiHidden="1" w:unhideWhenUsed="1"/>
+    <w:lsdException w:name="Unresolved Mention" w:semiHidden="1" w:unhideWhenUsed="1"/>
   </w:latentStyles>
   <w:style w:type="paragraph" w:default="1" w:styleId="Normal">
     <w:name w:val="Normal"/>
@@ -4574,287 +4495,7 @@
   <w:style w:type="character" w:default="1" w:styleId="DefaultParagraphFont">
     <w:name w:val="Default Paragraph Font"/>
     <w:uiPriority w:val="1"/>
-    <w:unhideWhenUsed/>
-  </w:style>
-  <w:style w:type="table" w:default="1" w:styleId="TableNormal">
-    <w:name w:val="Normal Table"/>
-    <w:uiPriority w:val="99"/>
     <w:semiHidden/>
-    <w:unhideWhenUsed/>
-    <w:tblPr>
-      <w:tblInd w:w="0" w:type="dxa"/>
-      <w:tblCellMar>
-        <w:top w:w="0" w:type="dxa"/>
-        <w:left w:w="108" w:type="dxa"/>
-        <w:bottom w:w="0" w:type="dxa"/>
-        <w:right w:w="108" w:type="dxa"/>
-      </w:tblCellMar>
-    </w:tblPr>
-  </w:style>
-  <w:style w:type="numbering" w:default="1" w:styleId="NoList">
-    <w:name w:val="No List"/>
-    <w:uiPriority w:val="99"/>
-    <w:semiHidden/>
-    <w:unhideWhenUsed/>
-  </w:style>
-  <w:style w:type="paragraph" w:styleId="BodyText">
-    <w:name w:val="Body Text"/>
-    <w:basedOn w:val="Normal"/>
-    <w:uiPriority w:val="1"/>
-    <w:qFormat/>
-    <w:rPr>
-      <w:sz w:val="28"/>
-      <w:szCs w:val="28"/>
-    </w:rPr>
-  </w:style>
-  <w:style w:type="paragraph" w:styleId="Title">
-    <w:name w:val="Title"/>
-    <w:basedOn w:val="Normal"/>
-    <w:uiPriority w:val="1"/>
-    <w:qFormat/>
-    <w:pPr>
-      <w:ind w:left="2001"/>
-    </w:pPr>
-    <w:rPr>
-      <w:sz w:val="40"/>
-      <w:szCs w:val="40"/>
-    </w:rPr>
-  </w:style>
-  <w:style w:type="paragraph" w:styleId="ListParagraph">
-    <w:name w:val="List Paragraph"/>
-    <w:basedOn w:val="Normal"/>
-    <w:uiPriority w:val="1"/>
-    <w:qFormat/>
-  </w:style>
-  <w:style w:type="paragraph" w:customStyle="1" w:styleId="TableParagraph">
-    <w:name w:val="Table Paragraph"/>
-    <w:basedOn w:val="Normal"/>
-    <w:uiPriority w:val="1"/>
-    <w:qFormat/>
-    <w:pPr>
-      <w:ind w:left="107"/>
-    </w:pPr>
-  </w:style>
-  <w:style w:type="paragraph" w:styleId="Header">
-    <w:name w:val="header"/>
-    <w:basedOn w:val="Normal"/>
-    <w:link w:val="HeaderChar"/>
-    <w:uiPriority w:val="99"/>
-    <w:unhideWhenUsed/>
-    <w:rsid w:val="00A7402D"/>
-    <w:pPr>
-      <w:tabs>
-        <w:tab w:val="center" w:pos="4680"/>
-        <w:tab w:val="right" w:pos="9360"/>
-      </w:tabs>
-    </w:pPr>
-  </w:style>
-  <w:style w:type="character" w:customStyle="1" w:styleId="HeaderChar">
-    <w:name w:val="Header Char"/>
-    <w:basedOn w:val="DefaultParagraphFont"/>
-    <w:link w:val="Header"/>
-    <w:uiPriority w:val="99"/>
-    <w:rsid w:val="00A7402D"/>
-    <w:rPr>
-      <w:rFonts w:ascii="Times New Roman" w:eastAsia="Times New Roman" w:hAnsi="Times New Roman" w:cs="Times New Roman"/>
-    </w:rPr>
-  </w:style>
-  <w:style w:type="paragraph" w:styleId="Footer">
-    <w:name w:val="footer"/>
-    <w:basedOn w:val="Normal"/>
-    <w:link w:val="FooterChar"/>
-    <w:uiPriority w:val="99"/>
-    <w:unhideWhenUsed/>
-    <w:rsid w:val="00A7402D"/>
-    <w:pPr>
-      <w:tabs>
-        <w:tab w:val="center" w:pos="4680"/>
-        <w:tab w:val="right" w:pos="9360"/>
-      </w:tabs>
-    </w:pPr>
-  </w:style>
-  <w:style w:type="character" w:customStyle="1" w:styleId="FooterChar">
-    <w:name w:val="Footer Char"/>
-    <w:basedOn w:val="DefaultParagraphFont"/>
-    <w:link w:val="Footer"/>
-    <w:uiPriority w:val="99"/>
-    <w:rsid w:val="00A7402D"/>
-    <w:rPr>
-      <w:rFonts w:ascii="Times New Roman" w:eastAsia="Times New Roman" w:hAnsi="Times New Roman" w:cs="Times New Roman"/>
-    </w:rPr>
-  </w:style>
-</w:styles>
-</file>
-
-<file path=word/stylesWithEffects.xml><?xml version="1.0" encoding="utf-8"?>
-<w:styles xmlns:wpc="http://schemas.microsoft.com/office/word/2010/wordprocessingCanvas" xmlns:mc="http://schemas.openxmlformats.org/markup-compatibility/2006" xmlns:o="urn:schemas-microsoft-com:office:office" xmlns:r="http://schemas.openxmlformats.org/officeDocument/2006/relationships" xmlns:m="http://schemas.openxmlformats.org/officeDocument/2006/math" xmlns:v="urn:schemas-microsoft-com:vml" xmlns:wp14="http://schemas.microsoft.com/office/word/2010/wordprocessingDrawing" xmlns:wp="http://schemas.openxmlformats.org/drawingml/2006/wordprocessingDrawing" xmlns:w10="urn:schemas-microsoft-com:office:word" xmlns:w="http://schemas.openxmlformats.org/wordprocessingml/2006/main" xmlns:w14="http://schemas.microsoft.com/office/word/2010/wordml" xmlns:wpg="http://schemas.microsoft.com/office/word/2010/wordprocessingGroup" xmlns:wpi="http://schemas.microsoft.com/office/word/2010/wordprocessingInk" xmlns:wne="http://schemas.microsoft.com/office/word/2006/wordml" xmlns:wps="http://schemas.microsoft.com/office/word/2010/wordprocessingShape" mc:Ignorable="w14 wp14">
-  <w:docDefaults>
-    <w:rPrDefault>
-      <w:rPr>
-        <w:rFonts w:asciiTheme="minorHAnsi" w:eastAsiaTheme="minorHAnsi" w:hAnsiTheme="minorHAnsi" w:cstheme="minorBidi"/>
-        <w:sz w:val="22"/>
-        <w:szCs w:val="22"/>
-        <w:lang w:val="en-US" w:eastAsia="en-US" w:bidi="ar-SA"/>
-      </w:rPr>
-    </w:rPrDefault>
-    <w:pPrDefault>
-      <w:pPr>
-        <w:widowControl w:val="0"/>
-        <w:autoSpaceDE w:val="0"/>
-        <w:autoSpaceDN w:val="0"/>
-      </w:pPr>
-    </w:pPrDefault>
-  </w:docDefaults>
-  <w:latentStyles w:defLockedState="0" w:defUIPriority="99" w:defSemiHidden="1" w:defUnhideWhenUsed="1" w:defQFormat="0" w:count="267">
-    <w:lsdException w:name="Normal" w:semiHidden="0" w:uiPriority="0" w:unhideWhenUsed="0" w:qFormat="1"/>
-    <w:lsdException w:name="heading 1" w:semiHidden="0" w:uiPriority="9" w:unhideWhenUsed="0" w:qFormat="1"/>
-    <w:lsdException w:name="heading 2" w:uiPriority="9" w:qFormat="1"/>
-    <w:lsdException w:name="heading 3" w:uiPriority="9" w:qFormat="1"/>
-    <w:lsdException w:name="heading 4" w:uiPriority="9" w:qFormat="1"/>
-    <w:lsdException w:name="heading 5" w:uiPriority="9" w:qFormat="1"/>
-    <w:lsdException w:name="heading 6" w:uiPriority="9" w:qFormat="1"/>
-    <w:lsdException w:name="heading 7" w:uiPriority="9" w:qFormat="1"/>
-    <w:lsdException w:name="heading 8" w:uiPriority="9" w:qFormat="1"/>
-    <w:lsdException w:name="heading 9" w:uiPriority="9" w:qFormat="1"/>
-    <w:lsdException w:name="toc 1" w:uiPriority="39"/>
-    <w:lsdException w:name="toc 2" w:uiPriority="39"/>
-    <w:lsdException w:name="toc 3" w:uiPriority="39"/>
-    <w:lsdException w:name="toc 4" w:uiPriority="39"/>
-    <w:lsdException w:name="toc 5" w:uiPriority="39"/>
-    <w:lsdException w:name="toc 6" w:uiPriority="39"/>
-    <w:lsdException w:name="toc 7" w:uiPriority="39"/>
-    <w:lsdException w:name="toc 8" w:uiPriority="39"/>
-    <w:lsdException w:name="toc 9" w:uiPriority="39"/>
-    <w:lsdException w:name="caption" w:uiPriority="35" w:qFormat="1"/>
-    <w:lsdException w:name="Title" w:semiHidden="0" w:uiPriority="10" w:unhideWhenUsed="0" w:qFormat="1"/>
-    <w:lsdException w:name="Default Paragraph Font" w:uiPriority="1"/>
-    <w:lsdException w:name="Subtitle" w:semiHidden="0" w:uiPriority="11" w:unhideWhenUsed="0" w:qFormat="1"/>
-    <w:lsdException w:name="Strong" w:semiHidden="0" w:uiPriority="22" w:unhideWhenUsed="0" w:qFormat="1"/>
-    <w:lsdException w:name="Emphasis" w:semiHidden="0" w:uiPriority="20" w:unhideWhenUsed="0" w:qFormat="1"/>
-    <w:lsdException w:name="Table Grid" w:semiHidden="0" w:uiPriority="59" w:unhideWhenUsed="0"/>
-    <w:lsdException w:name="Placeholder Text" w:unhideWhenUsed="0"/>
-    <w:lsdException w:name="No Spacing" w:semiHidden="0" w:uiPriority="1" w:unhideWhenUsed="0" w:qFormat="1"/>
-    <w:lsdException w:name="Light Shading" w:semiHidden="0" w:uiPriority="60" w:unhideWhenUsed="0"/>
-    <w:lsdException w:name="Light List" w:semiHidden="0" w:uiPriority="61" w:unhideWhenUsed="0"/>
-    <w:lsdException w:name="Light Grid" w:semiHidden="0" w:uiPriority="62" w:unhideWhenUsed="0"/>
-    <w:lsdException w:name="Medium Shading 1" w:semiHidden="0" w:uiPriority="63" w:unhideWhenUsed="0"/>
-    <w:lsdException w:name="Medium Shading 2" w:semiHidden="0" w:uiPriority="64" w:unhideWhenUsed="0"/>
-    <w:lsdException w:name="Medium List 1" w:semiHidden="0" w:uiPriority="65" w:unhideWhenUsed="0"/>
-    <w:lsdException w:name="Medium List 2" w:semiHidden="0" w:uiPriority="66" w:unhideWhenUsed="0"/>
-    <w:lsdException w:name="Medium Grid 1" w:semiHidden="0" w:uiPriority="67" w:unhideWhenUsed="0"/>
-    <w:lsdException w:name="Medium Grid 2" w:semiHidden="0" w:uiPriority="68" w:unhideWhenUsed="0"/>
-    <w:lsdException w:name="Medium Grid 3" w:semiHidden="0" w:uiPriority="69" w:unhideWhenUsed="0"/>
-    <w:lsdException w:name="Dark List" w:semiHidden="0" w:uiPriority="70" w:unhideWhenUsed="0"/>
-    <w:lsdException w:name="Colorful Shading" w:semiHidden="0" w:uiPriority="71" w:unhideWhenUsed="0"/>
-    <w:lsdException w:name="Colorful List" w:semiHidden="0" w:uiPriority="72" w:unhideWhenUsed="0"/>
-    <w:lsdException w:name="Colorful Grid" w:semiHidden="0" w:uiPriority="73" w:unhideWhenUsed="0"/>
-    <w:lsdException w:name="Light Shading Accent 1" w:semiHidden="0" w:uiPriority="60" w:unhideWhenUsed="0"/>
-    <w:lsdException w:name="Light List Accent 1" w:semiHidden="0" w:uiPriority="61" w:unhideWhenUsed="0"/>
-    <w:lsdException w:name="Light Grid Accent 1" w:semiHidden="0" w:uiPriority="62" w:unhideWhenUsed="0"/>
-    <w:lsdException w:name="Medium Shading 1 Accent 1" w:semiHidden="0" w:uiPriority="63" w:unhideWhenUsed="0"/>
-    <w:lsdException w:name="Medium Shading 2 Accent 1" w:semiHidden="0" w:uiPriority="64" w:unhideWhenUsed="0"/>
-    <w:lsdException w:name="Medium List 1 Accent 1" w:semiHidden="0" w:uiPriority="65" w:unhideWhenUsed="0"/>
-    <w:lsdException w:name="Revision" w:unhideWhenUsed="0"/>
-    <w:lsdException w:name="List Paragraph" w:semiHidden="0" w:uiPriority="34" w:unhideWhenUsed="0" w:qFormat="1"/>
-    <w:lsdException w:name="Quote" w:semiHidden="0" w:uiPriority="29" w:unhideWhenUsed="0" w:qFormat="1"/>
-    <w:lsdException w:name="Intense Quote" w:semiHidden="0" w:uiPriority="30" w:unhideWhenUsed="0" w:qFormat="1"/>
-    <w:lsdException w:name="Medium List 2 Accent 1" w:semiHidden="0" w:uiPriority="66" w:unhideWhenUsed="0"/>
-    <w:lsdException w:name="Medium Grid 1 Accent 1" w:semiHidden="0" w:uiPriority="67" w:unhideWhenUsed="0"/>
-    <w:lsdException w:name="Medium Grid 2 Accent 1" w:semiHidden="0" w:uiPriority="68" w:unhideWhenUsed="0"/>
-    <w:lsdException w:name="Medium Grid 3 Accent 1" w:semiHidden="0" w:uiPriority="69" w:unhideWhenUsed="0"/>
-    <w:lsdException w:name="Dark List Accent 1" w:semiHidden="0" w:uiPriority="70" w:unhideWhenUsed="0"/>
-    <w:lsdException w:name="Colorful Shading Accent 1" w:semiHidden="0" w:uiPriority="71" w:unhideWhenUsed="0"/>
-    <w:lsdException w:name="Colorful List Accent 1" w:semiHidden="0" w:uiPriority="72" w:unhideWhenUsed="0"/>
-    <w:lsdException w:name="Colorful Grid Accent 1" w:semiHidden="0" w:uiPriority="73" w:unhideWhenUsed="0"/>
-    <w:lsdException w:name="Light Shading Accent 2" w:semiHidden="0" w:uiPriority="60" w:unhideWhenUsed="0"/>
-    <w:lsdException w:name="Light List Accent 2" w:semiHidden="0" w:uiPriority="61" w:unhideWhenUsed="0"/>
-    <w:lsdException w:name="Light Grid Accent 2" w:semiHidden="0" w:uiPriority="62" w:unhideWhenUsed="0"/>
-    <w:lsdException w:name="Medium Shading 1 Accent 2" w:semiHidden="0" w:uiPriority="63" w:unhideWhenUsed="0"/>
-    <w:lsdException w:name="Medium Shading 2 Accent 2" w:semiHidden="0" w:uiPriority="64" w:unhideWhenUsed="0"/>
-    <w:lsdException w:name="Medium List 1 Accent 2" w:semiHidden="0" w:uiPriority="65" w:unhideWhenUsed="0"/>
-    <w:lsdException w:name="Medium List 2 Accent 2" w:semiHidden="0" w:uiPriority="66" w:unhideWhenUsed="0"/>
-    <w:lsdException w:name="Medium Grid 1 Accent 2" w:semiHidden="0" w:uiPriority="67" w:unhideWhenUsed="0"/>
-    <w:lsdException w:name="Medium Grid 2 Accent 2" w:semiHidden="0" w:uiPriority="68" w:unhideWhenUsed="0"/>
-    <w:lsdException w:name="Medium Grid 3 Accent 2" w:semiHidden="0" w:uiPriority="69" w:unhideWhenUsed="0"/>
-    <w:lsdException w:name="Dark List Accent 2" w:semiHidden="0" w:uiPriority="70" w:unhideWhenUsed="0"/>
-    <w:lsdException w:name="Colorful Shading Accent 2" w:semiHidden="0" w:uiPriority="71" w:unhideWhenUsed="0"/>
-    <w:lsdException w:name="Colorful List Accent 2" w:semiHidden="0" w:uiPriority="72" w:unhideWhenUsed="0"/>
-    <w:lsdException w:name="Colorful Grid Accent 2" w:semiHidden="0" w:uiPriority="73" w:unhideWhenUsed="0"/>
-    <w:lsdException w:name="Light Shading Accent 3" w:semiHidden="0" w:uiPriority="60" w:unhideWhenUsed="0"/>
-    <w:lsdException w:name="Light List Accent 3" w:semiHidden="0" w:uiPriority="61" w:unhideWhenUsed="0"/>
-    <w:lsdException w:name="Light Grid Accent 3" w:semiHidden="0" w:uiPriority="62" w:unhideWhenUsed="0"/>
-    <w:lsdException w:name="Medium Shading 1 Accent 3" w:semiHidden="0" w:uiPriority="63" w:unhideWhenUsed="0"/>
-    <w:lsdException w:name="Medium Shading 2 Accent 3" w:semiHidden="0" w:uiPriority="64" w:unhideWhenUsed="0"/>
-    <w:lsdException w:name="Medium List 1 Accent 3" w:semiHidden="0" w:uiPriority="65" w:unhideWhenUsed="0"/>
-    <w:lsdException w:name="Medium List 2 Accent 3" w:semiHidden="0" w:uiPriority="66" w:unhideWhenUsed="0"/>
-    <w:lsdException w:name="Medium Grid 1 Accent 3" w:semiHidden="0" w:uiPriority="67" w:unhideWhenUsed="0"/>
-    <w:lsdException w:name="Medium Grid 2 Accent 3" w:semiHidden="0" w:uiPriority="68" w:unhideWhenUsed="0"/>
-    <w:lsdException w:name="Medium Grid 3 Accent 3" w:semiHidden="0" w:uiPriority="69" w:unhideWhenUsed="0"/>
-    <w:lsdException w:name="Dark List Accent 3" w:semiHidden="0" w:uiPriority="70" w:unhideWhenUsed="0"/>
-    <w:lsdException w:name="Colorful Shading Accent 3" w:semiHidden="0" w:uiPriority="71" w:unhideWhenUsed="0"/>
-    <w:lsdException w:name="Colorful List Accent 3" w:semiHidden="0" w:uiPriority="72" w:unhideWhenUsed="0"/>
-    <w:lsdException w:name="Colorful Grid Accent 3" w:semiHidden="0" w:uiPriority="73" w:unhideWhenUsed="0"/>
-    <w:lsdException w:name="Light Shading Accent 4" w:semiHidden="0" w:uiPriority="60" w:unhideWhenUsed="0"/>
-    <w:lsdException w:name="Light List Accent 4" w:semiHidden="0" w:uiPriority="61" w:unhideWhenUsed="0"/>
-    <w:lsdException w:name="Light Grid Accent 4" w:semiHidden="0" w:uiPriority="62" w:unhideWhenUsed="0"/>
-    <w:lsdException w:name="Medium Shading 1 Accent 4" w:semiHidden="0" w:uiPriority="63" w:unhideWhenUsed="0"/>
-    <w:lsdException w:name="Medium Shading 2 Accent 4" w:semiHidden="0" w:uiPriority="64" w:unhideWhenUsed="0"/>
-    <w:lsdException w:name="Medium List 1 Accent 4" w:semiHidden="0" w:uiPriority="65" w:unhideWhenUsed="0"/>
-    <w:lsdException w:name="Medium List 2 Accent 4" w:semiHidden="0" w:uiPriority="66" w:unhideWhenUsed="0"/>
-    <w:lsdException w:name="Medium Grid 1 Accent 4" w:semiHidden="0" w:uiPriority="67" w:unhideWhenUsed="0"/>
-    <w:lsdException w:name="Medium Grid 2 Accent 4" w:semiHidden="0" w:uiPriority="68" w:unhideWhenUsed="0"/>
-    <w:lsdException w:name="Medium Grid 3 Accent 4" w:semiHidden="0" w:uiPriority="69" w:unhideWhenUsed="0"/>
-    <w:lsdException w:name="Dark List Accent 4" w:semiHidden="0" w:uiPriority="70" w:unhideWhenUsed="0"/>
-    <w:lsdException w:name="Colorful Shading Accent 4" w:semiHidden="0" w:uiPriority="71" w:unhideWhenUsed="0"/>
-    <w:lsdException w:name="Colorful List Accent 4" w:semiHidden="0" w:uiPriority="72" w:unhideWhenUsed="0"/>
-    <w:lsdException w:name="Colorful Grid Accent 4" w:semiHidden="0" w:uiPriority="73" w:unhideWhenUsed="0"/>
-    <w:lsdException w:name="Light Shading Accent 5" w:semiHidden="0" w:uiPriority="60" w:unhideWhenUsed="0"/>
-    <w:lsdException w:name="Light List Accent 5" w:semiHidden="0" w:uiPriority="61" w:unhideWhenUsed="0"/>
-    <w:lsdException w:name="Light Grid Accent 5" w:semiHidden="0" w:uiPriority="62" w:unhideWhenUsed="0"/>
-    <w:lsdException w:name="Medium Shading 1 Accent 5" w:semiHidden="0" w:uiPriority="63" w:unhideWhenUsed="0"/>
-    <w:lsdException w:name="Medium Shading 2 Accent 5" w:semiHidden="0" w:uiPriority="64" w:unhideWhenUsed="0"/>
-    <w:lsdException w:name="Medium List 1 Accent 5" w:semiHidden="0" w:uiPriority="65" w:unhideWhenUsed="0"/>
-    <w:lsdException w:name="Medium List 2 Accent 5" w:semiHidden="0" w:uiPriority="66" w:unhideWhenUsed="0"/>
-    <w:lsdException w:name="Medium Grid 1 Accent 5" w:semiHidden="0" w:uiPriority="67" w:unhideWhenUsed="0"/>
-    <w:lsdException w:name="Medium Grid 2 Accent 5" w:semiHidden="0" w:uiPriority="68" w:unhideWhenUsed="0"/>
-    <w:lsdException w:name="Medium Grid 3 Accent 5" w:semiHidden="0" w:uiPriority="69" w:unhideWhenUsed="0"/>
-    <w:lsdException w:name="Dark List Accent 5" w:semiHidden="0" w:uiPriority="70" w:unhideWhenUsed="0"/>
-    <w:lsdException w:name="Colorful Shading Accent 5" w:semiHidden="0" w:uiPriority="71" w:unhideWhenUsed="0"/>
-    <w:lsdException w:name="Colorful List Accent 5" w:semiHidden="0" w:uiPriority="72" w:unhideWhenUsed="0"/>
-    <w:lsdException w:name="Colorful Grid Accent 5" w:semiHidden="0" w:uiPriority="73" w:unhideWhenUsed="0"/>
-    <w:lsdException w:name="Light Shading Accent 6" w:semiHidden="0" w:uiPriority="60" w:unhideWhenUsed="0"/>
-    <w:lsdException w:name="Light List Accent 6" w:semiHidden="0" w:uiPriority="61" w:unhideWhenUsed="0"/>
-    <w:lsdException w:name="Light Grid Accent 6" w:semiHidden="0" w:uiPriority="62" w:unhideWhenUsed="0"/>
-    <w:lsdException w:name="Medium Shading 1 Accent 6" w:semiHidden="0" w:uiPriority="63" w:unhideWhenUsed="0"/>
-    <w:lsdException w:name="Medium Shading 2 Accent 6" w:semiHidden="0" w:uiPriority="64" w:unhideWhenUsed="0"/>
-    <w:lsdException w:name="Medium List 1 Accent 6" w:semiHidden="0" w:uiPriority="65" w:unhideWhenUsed="0"/>
-    <w:lsdException w:name="Medium List 2 Accent 6" w:semiHidden="0" w:uiPriority="66" w:unhideWhenUsed="0"/>
-    <w:lsdException w:name="Medium Grid 1 Accent 6" w:semiHidden="0" w:uiPriority="67" w:unhideWhenUsed="0"/>
-    <w:lsdException w:name="Medium Grid 2 Accent 6" w:semiHidden="0" w:uiPriority="68" w:unhideWhenUsed="0"/>
-    <w:lsdException w:name="Medium Grid 3 Accent 6" w:semiHidden="0" w:uiPriority="69" w:unhideWhenUsed="0"/>
-    <w:lsdException w:name="Dark List Accent 6" w:semiHidden="0" w:uiPriority="70" w:unhideWhenUsed="0"/>
-    <w:lsdException w:name="Colorful Shading Accent 6" w:semiHidden="0" w:uiPriority="71" w:unhideWhenUsed="0"/>
-    <w:lsdException w:name="Colorful List Accent 6" w:semiHidden="0" w:uiPriority="72" w:unhideWhenUsed="0"/>
-    <w:lsdException w:name="Colorful Grid Accent 6" w:semiHidden="0" w:uiPriority="73" w:unhideWhenUsed="0"/>
-    <w:lsdException w:name="Subtle Emphasis" w:semiHidden="0" w:uiPriority="19" w:unhideWhenUsed="0" w:qFormat="1"/>
-    <w:lsdException w:name="Intense Emphasis" w:semiHidden="0" w:uiPriority="21" w:unhideWhenUsed="0" w:qFormat="1"/>
-    <w:lsdException w:name="Subtle Reference" w:semiHidden="0" w:uiPriority="31" w:unhideWhenUsed="0" w:qFormat="1"/>
-    <w:lsdException w:name="Intense Reference" w:semiHidden="0" w:uiPriority="32" w:unhideWhenUsed="0" w:qFormat="1"/>
-    <w:lsdException w:name="Book Title" w:semiHidden="0" w:uiPriority="33" w:unhideWhenUsed="0" w:qFormat="1"/>
-    <w:lsdException w:name="Bibliography" w:uiPriority="37"/>
-    <w:lsdException w:name="TOC Heading" w:uiPriority="39" w:qFormat="1"/>
-  </w:latentStyles>
-  <w:style w:type="paragraph" w:default="1" w:styleId="Normal">
-    <w:name w:val="Normal"/>
-    <w:uiPriority w:val="1"/>
-    <w:qFormat/>
-    <w:rPr>
-      <w:rFonts w:ascii="Times New Roman" w:eastAsia="Times New Roman" w:hAnsi="Times New Roman" w:cs="Times New Roman"/>
-    </w:rPr>
-  </w:style>
-  <w:style w:type="character" w:default="1" w:styleId="DefaultParagraphFont">
-    <w:name w:val="Default Paragraph Font"/>
-    <w:uiPriority w:val="1"/>
     <w:unhideWhenUsed/>
   </w:style>
   <w:style w:type="table" w:default="1" w:styleId="TableNormal">

</xml_diff>